<commit_message>
Přidány emaily, drobné opravy struktury
</commit_message>
<xml_diff>
--- a/documents/JAK - Specifikace.docx
+++ b/documents/JAK - Specifikace.docx
@@ -273,41 +273,31 @@
     </w:p>
     <w:p>
       <w:pPr>
-        <w:pStyle w:val="Nadpis4"/>
-        <w:numPr>
-          <w:ilvl w:val="0"/>
-          <w:numId w:val="0"/>
-        </w:numPr>
-        <w:spacing w:before="0" w:after="0" w:line="240" w:lineRule="auto"/>
-        <w:contextualSpacing/>
+        <w:spacing w:line="240" w:lineRule="auto"/>
         <w:rPr>
           <w:rFonts w:ascii="Arial" w:hAnsi="Arial" w:cs="Arial"/>
-          <w:i w:val="0"/>
+          <w:b/>
+          <w:i/>
           <w:sz w:val="28"/>
-          <w:szCs w:val="28"/>
           <w:lang w:val="cs-CZ"/>
         </w:rPr>
       </w:pPr>
       <w:r>
         <w:rPr>
           <w:rFonts w:ascii="Arial" w:hAnsi="Arial" w:cs="Arial"/>
-          <w:i w:val="0"/>
+          <w:b/>
           <w:sz w:val="28"/>
-          <w:szCs w:val="28"/>
-          <w:lang w:val="cs-CZ"/>
-        </w:rPr>
-        <w:t xml:space="preserve">Tým:  </w:t>
-      </w:r>
-      <w:r>
-        <w:rPr>
-          <w:rFonts w:ascii="Arial" w:hAnsi="Arial" w:cs="Arial"/>
-          <w:i w:val="0"/>
-          <w:sz w:val="28"/>
-          <w:szCs w:val="28"/>
-          <w:lang w:val="cs-CZ"/>
-        </w:rPr>
-        <w:t>Jak-Team</w:t>
-      </w:r>
+          <w:lang w:val="cs-CZ"/>
+        </w:rPr>
+        <w:t>Tým:  Jak-Team</w:t>
+      </w:r>
+    </w:p>
+    <w:p>
+      <w:pPr>
+        <w:rPr>
+          <w:lang w:val="cs-CZ"/>
+        </w:rPr>
+      </w:pPr>
     </w:p>
     <w:p>
       <w:pPr>
@@ -364,6 +354,12 @@
         <w:rPr>
           <w:rFonts w:ascii="Arial" w:hAnsi="Arial"/>
         </w:rPr>
+        <w:t>karesm</w:t>
+      </w:r>
+      <w:r>
+        <w:rPr>
+          <w:rFonts w:ascii="Arial" w:hAnsi="Arial"/>
+        </w:rPr>
         <w:t>@students.zcu.cz</w:t>
       </w:r>
     </w:p>
@@ -444,6 +440,12 @@
         <w:rPr>
           <w:rFonts w:ascii="Arial" w:hAnsi="Arial"/>
         </w:rPr>
+        <w:t>studanka</w:t>
+      </w:r>
+      <w:r>
+        <w:rPr>
+          <w:rFonts w:ascii="Arial" w:hAnsi="Arial"/>
+        </w:rPr>
         <w:t>@students.zcu.cz</w:t>
       </w:r>
     </w:p>
@@ -639,84 +641,67 @@
         <w:t xml:space="preserve"> </w:t>
       </w:r>
     </w:p>
-    <w:p>
-      <w:pPr>
-        <w:pStyle w:val="Nadpis6"/>
-        <w:numPr>
-          <w:ilvl w:val="0"/>
-          <w:numId w:val="0"/>
-        </w:numPr>
+    <w:bookmarkEnd w:id="2"/>
+    <w:p>
+      <w:pPr>
+        <w:spacing w:before="240" w:after="60" w:line="240" w:lineRule="auto"/>
+        <w:jc w:val="right"/>
+        <w:rPr>
+          <w:rFonts w:ascii="Arial" w:hAnsi="Arial" w:cs="Arial"/>
+          <w:b/>
+          <w:i/>
+          <w:sz w:val="28"/>
+          <w:lang w:val="cs-CZ"/>
+        </w:rPr>
+      </w:pPr>
+      <w:r>
+        <w:rPr>
+          <w:rFonts w:ascii="Arial" w:hAnsi="Arial" w:cs="Arial"/>
+          <w:b/>
+          <w:sz w:val="28"/>
+          <w:lang w:val="cs-CZ"/>
+        </w:rPr>
+        <w:t>DOKUMENT SPECIFIKACE POŽADAVKŮ</w:t>
+      </w:r>
+    </w:p>
+    <w:p>
+      <w:pPr>
+        <w:pStyle w:val="Zkladntextodsazen"/>
+        <w:contextualSpacing/>
+        <w:jc w:val="right"/>
+        <w:rPr>
+          <w:rFonts w:ascii="Arial" w:hAnsi="Arial" w:cs="Arial"/>
+        </w:rPr>
+      </w:pPr>
+    </w:p>
+    <w:p>
+      <w:pPr>
+        <w:pStyle w:val="Zkladntextodsazen"/>
+        <w:contextualSpacing/>
+        <w:jc w:val="right"/>
+        <w:rPr>
+          <w:rFonts w:ascii="Arial" w:hAnsi="Arial" w:cs="Arial"/>
+        </w:rPr>
+      </w:pPr>
+      <w:r>
+        <w:rPr>
+          <w:rFonts w:ascii="Arial" w:hAnsi="Arial" w:cs="Arial"/>
+        </w:rPr>
+        <w:t xml:space="preserve">Verze </w:t>
+      </w:r>
+      <w:r>
+        <w:rPr>
+          <w:rFonts w:ascii="Arial" w:hAnsi="Arial" w:cs="Arial"/>
+        </w:rPr>
+        <w:t>1.0</w:t>
+      </w:r>
+    </w:p>
+    <w:p>
+      <w:pPr>
         <w:spacing w:line="240" w:lineRule="auto"/>
         <w:contextualSpacing/>
         <w:jc w:val="right"/>
         <w:rPr>
-          <w:b/>
-          <w:i w:val="0"/>
-          <w:sz w:val="28"/>
-          <w:szCs w:val="28"/>
-          <w:lang w:val="cs-CZ"/>
-        </w:rPr>
-      </w:pPr>
-      <w:r>
-        <w:rPr>
-          <w:b/>
-          <w:i w:val="0"/>
-          <w:sz w:val="28"/>
-          <w:szCs w:val="28"/>
-          <w:lang w:val="cs-CZ"/>
-        </w:rPr>
-        <w:t xml:space="preserve"> </w:t>
-      </w:r>
-      <w:r>
-        <w:rPr>
-          <w:b/>
-          <w:i w:val="0"/>
-          <w:sz w:val="28"/>
-          <w:szCs w:val="28"/>
-          <w:lang w:val="cs-CZ"/>
-        </w:rPr>
-        <w:t>DOKUMENT SPECIFIKACE POŽADAVKŮ</w:t>
-      </w:r>
-      <w:bookmarkEnd w:id="2"/>
-    </w:p>
-    <w:p>
-      <w:pPr>
-        <w:pStyle w:val="Zkladntextodsazen"/>
-        <w:contextualSpacing/>
-        <w:jc w:val="right"/>
-        <w:rPr>
-          <w:rFonts w:ascii="Arial" w:hAnsi="Arial" w:cs="Arial"/>
-        </w:rPr>
-      </w:pPr>
-    </w:p>
-    <w:p>
-      <w:pPr>
-        <w:pStyle w:val="Zkladntextodsazen"/>
-        <w:contextualSpacing/>
-        <w:jc w:val="right"/>
-        <w:rPr>
-          <w:rFonts w:ascii="Arial" w:hAnsi="Arial" w:cs="Arial"/>
-        </w:rPr>
-      </w:pPr>
-      <w:r>
-        <w:rPr>
-          <w:rFonts w:ascii="Arial" w:hAnsi="Arial" w:cs="Arial"/>
-        </w:rPr>
-        <w:t xml:space="preserve">Verze </w:t>
-      </w:r>
-      <w:r>
-        <w:rPr>
-          <w:rFonts w:ascii="Arial" w:hAnsi="Arial" w:cs="Arial"/>
-        </w:rPr>
-        <w:t>1.0</w:t>
-      </w:r>
-    </w:p>
-    <w:p>
-      <w:pPr>
-        <w:spacing w:line="240" w:lineRule="auto"/>
-        <w:contextualSpacing/>
-        <w:jc w:val="right"/>
-        <w:rPr>
           <w:lang w:val="cs-CZ"/>
         </w:rPr>
       </w:pPr>
@@ -893,18 +878,11 @@
     </w:p>
     <w:p>
       <w:pPr>
-        <w:pStyle w:val="Nadpis4"/>
-        <w:numPr>
-          <w:ilvl w:val="0"/>
-          <w:numId w:val="0"/>
-        </w:numPr>
-        <w:spacing w:before="0" w:after="0" w:line="240" w:lineRule="auto"/>
-        <w:contextualSpacing/>
+        <w:spacing w:line="240" w:lineRule="auto"/>
         <w:rPr>
           <w:rFonts w:ascii="Arial" w:hAnsi="Arial" w:cs="Arial"/>
-          <w:i w:val="0"/>
+          <w:b/>
           <w:sz w:val="28"/>
-          <w:szCs w:val="28"/>
           <w:lang w:val="cs-CZ"/>
         </w:rPr>
       </w:pPr>
@@ -915,9 +893,8 @@
       <w:r>
         <w:rPr>
           <w:rFonts w:ascii="Arial" w:hAnsi="Arial" w:cs="Arial"/>
-          <w:i w:val="0"/>
+          <w:b/>
           <w:sz w:val="28"/>
-          <w:szCs w:val="28"/>
           <w:lang w:val="cs-CZ"/>
         </w:rPr>
         <w:t>Historie dokumentu</w:t>
@@ -3128,8 +3105,6 @@
           <w:docGrid w:linePitch="326"/>
         </w:sectPr>
       </w:pPr>
-      <w:bookmarkStart w:id="7" w:name="_GoBack"/>
-      <w:bookmarkEnd w:id="7"/>
     </w:p>
     <w:p>
       <w:pPr>
@@ -3138,8 +3113,8 @@
           <w:lang w:val="cs-CZ"/>
         </w:rPr>
       </w:pPr>
-      <w:bookmarkStart w:id="8" w:name="_Toc382491438"/>
-      <w:bookmarkStart w:id="9" w:name="_Toc382491502"/>
+      <w:bookmarkStart w:id="7" w:name="_Toc382491438"/>
+      <w:bookmarkStart w:id="8" w:name="_Toc382491502"/>
       <w:r>
         <w:rPr>
           <w:lang w:val="cs-CZ"/>
@@ -3147,26 +3122,26 @@
         <w:lastRenderedPageBreak/>
         <w:t>Úvod</w:t>
       </w:r>
+      <w:bookmarkEnd w:id="7"/>
       <w:bookmarkEnd w:id="8"/>
+    </w:p>
+    <w:p>
+      <w:pPr>
+        <w:pStyle w:val="Nadpis2"/>
+        <w:rPr>
+          <w:lang w:val="cs-CZ"/>
+        </w:rPr>
+      </w:pPr>
+      <w:bookmarkStart w:id="9" w:name="_Toc382491439"/>
+      <w:bookmarkStart w:id="10" w:name="_Toc382491503"/>
+      <w:r>
+        <w:rPr>
+          <w:lang w:val="cs-CZ"/>
+        </w:rPr>
+        <w:t>Předmět specifikace</w:t>
+      </w:r>
       <w:bookmarkEnd w:id="9"/>
-    </w:p>
-    <w:p>
-      <w:pPr>
-        <w:pStyle w:val="Nadpis2"/>
-        <w:rPr>
-          <w:lang w:val="cs-CZ"/>
-        </w:rPr>
-      </w:pPr>
-      <w:bookmarkStart w:id="10" w:name="_Toc382491439"/>
-      <w:bookmarkStart w:id="11" w:name="_Toc382491503"/>
-      <w:r>
-        <w:rPr>
-          <w:lang w:val="cs-CZ"/>
-        </w:rPr>
-        <w:t>Předmět specifikace</w:t>
-      </w:r>
       <w:bookmarkEnd w:id="10"/>
-      <w:bookmarkEnd w:id="11"/>
     </w:p>
     <w:p>
       <w:pPr>
@@ -3185,12 +3160,12 @@
       <w:pPr>
         <w:pStyle w:val="template"/>
         <w:rPr>
-          <w:del w:id="12" w:author="Autor"/>
+          <w:del w:id="11" w:author="Autor"/>
           <w:color w:val="0000FF"/>
           <w:lang w:val="cs-CZ"/>
         </w:rPr>
       </w:pPr>
-      <w:del w:id="13" w:author="Autor">
+      <w:del w:id="12" w:author="Autor">
         <w:r>
           <w:rPr>
             <w:color w:val="0000FF"/>
@@ -3207,16 +3182,16 @@
           <w:lang w:val="cs-CZ"/>
         </w:rPr>
       </w:pPr>
-      <w:bookmarkStart w:id="14" w:name="_Toc382491440"/>
-      <w:bookmarkStart w:id="15" w:name="_Toc382491504"/>
+      <w:bookmarkStart w:id="13" w:name="_Toc382491440"/>
+      <w:bookmarkStart w:id="14" w:name="_Toc382491504"/>
       <w:r>
         <w:rPr>
           <w:lang w:val="cs-CZ"/>
         </w:rPr>
         <w:t>Typografické konvence</w:t>
       </w:r>
+      <w:bookmarkEnd w:id="13"/>
       <w:bookmarkEnd w:id="14"/>
-      <w:bookmarkEnd w:id="15"/>
     </w:p>
     <w:p>
       <w:pPr>
@@ -3247,12 +3222,12 @@
       <w:pPr>
         <w:pStyle w:val="template"/>
         <w:rPr>
-          <w:del w:id="16" w:author="Autor"/>
+          <w:del w:id="15" w:author="Autor"/>
           <w:color w:val="0000FF"/>
           <w:lang w:val="cs-CZ"/>
         </w:rPr>
       </w:pPr>
-      <w:del w:id="17" w:author="Autor">
+      <w:del w:id="16" w:author="Autor">
         <w:r>
           <w:rPr>
             <w:color w:val="0000FF"/>
@@ -3269,16 +3244,16 @@
           <w:lang w:val="cs-CZ"/>
         </w:rPr>
       </w:pPr>
-      <w:bookmarkStart w:id="18" w:name="_Toc382491441"/>
-      <w:bookmarkStart w:id="19" w:name="_Toc382491505"/>
+      <w:bookmarkStart w:id="17" w:name="_Toc382491441"/>
+      <w:bookmarkStart w:id="18" w:name="_Toc382491505"/>
       <w:r>
         <w:rPr>
           <w:lang w:val="cs-CZ"/>
         </w:rPr>
         <w:t>Cílové publikum, návod ke čtení</w:t>
       </w:r>
+      <w:bookmarkEnd w:id="17"/>
       <w:bookmarkEnd w:id="18"/>
-      <w:bookmarkEnd w:id="19"/>
     </w:p>
     <w:p>
       <w:pPr>
@@ -3297,12 +3272,12 @@
       <w:pPr>
         <w:pStyle w:val="template"/>
         <w:rPr>
-          <w:del w:id="20" w:author="Autor"/>
+          <w:del w:id="19" w:author="Autor"/>
           <w:color w:val="0000FF"/>
           <w:lang w:val="cs-CZ"/>
         </w:rPr>
       </w:pPr>
-      <w:del w:id="21" w:author="Autor">
+      <w:del w:id="20" w:author="Autor">
         <w:r>
           <w:rPr>
             <w:color w:val="0000FF"/>
@@ -3319,16 +3294,16 @@
           <w:lang w:val="cs-CZ"/>
         </w:rPr>
       </w:pPr>
-      <w:bookmarkStart w:id="22" w:name="_Toc382491442"/>
-      <w:bookmarkStart w:id="23" w:name="_Toc382491506"/>
+      <w:bookmarkStart w:id="21" w:name="_Toc382491442"/>
+      <w:bookmarkStart w:id="22" w:name="_Toc382491506"/>
       <w:r>
         <w:rPr>
           <w:lang w:val="cs-CZ"/>
         </w:rPr>
         <w:t>Rozsah projektu</w:t>
       </w:r>
+      <w:bookmarkEnd w:id="21"/>
       <w:bookmarkEnd w:id="22"/>
-      <w:bookmarkEnd w:id="23"/>
     </w:p>
     <w:p>
       <w:pPr>
@@ -3395,12 +3370,12 @@
       <w:pPr>
         <w:pStyle w:val="template"/>
         <w:rPr>
-          <w:del w:id="24" w:author="Autor"/>
+          <w:del w:id="23" w:author="Autor"/>
           <w:color w:val="0000FF"/>
           <w:lang w:val="cs-CZ"/>
         </w:rPr>
       </w:pPr>
-      <w:del w:id="25" w:author="Autor">
+      <w:del w:id="24" w:author="Autor">
         <w:r>
           <w:rPr>
             <w:color w:val="0000FF"/>
@@ -3438,16 +3413,16 @@
           <w:lang w:val="cs-CZ"/>
         </w:rPr>
       </w:pPr>
-      <w:bookmarkStart w:id="26" w:name="_Toc382491443"/>
-      <w:bookmarkStart w:id="27" w:name="_Toc382491507"/>
+      <w:bookmarkStart w:id="25" w:name="_Toc382491443"/>
+      <w:bookmarkStart w:id="26" w:name="_Toc382491507"/>
       <w:r>
         <w:rPr>
           <w:lang w:val="cs-CZ"/>
         </w:rPr>
         <w:t>Odkazy</w:t>
       </w:r>
+      <w:bookmarkEnd w:id="25"/>
       <w:bookmarkEnd w:id="26"/>
-      <w:bookmarkEnd w:id="27"/>
     </w:p>
     <w:p>
       <w:pPr>
@@ -3469,9 +3444,9 @@
           <w:szCs w:val="22"/>
         </w:rPr>
       </w:pPr>
-      <w:bookmarkStart w:id="28" w:name="_Toc439994673"/>
-      <w:bookmarkStart w:id="29" w:name="_Toc26969061"/>
-      <w:del w:id="30" w:author="Autor">
+      <w:bookmarkStart w:id="27" w:name="_Toc439994673"/>
+      <w:bookmarkStart w:id="28" w:name="_Toc26969061"/>
+      <w:del w:id="29" w:author="Autor">
         <w:r>
           <w:rPr>
             <w:rFonts w:ascii="Arial" w:hAnsi="Arial" w:cs="Arial"/>
@@ -3501,10 +3476,10 @@
           <w:lang w:val="cs-CZ"/>
         </w:rPr>
       </w:pPr>
-      <w:bookmarkStart w:id="31" w:name="_Toc382491444"/>
-      <w:bookmarkStart w:id="32" w:name="_Toc382491508"/>
+      <w:bookmarkStart w:id="30" w:name="_Toc382491444"/>
+      <w:bookmarkStart w:id="31" w:name="_Toc382491508"/>
+      <w:bookmarkEnd w:id="27"/>
       <w:bookmarkEnd w:id="28"/>
-      <w:bookmarkEnd w:id="29"/>
       <w:r>
         <w:rPr>
           <w:lang w:val="cs-CZ"/>
@@ -3512,8 +3487,186 @@
         <w:lastRenderedPageBreak/>
         <w:t>Popis projektu</w:t>
       </w:r>
+      <w:bookmarkEnd w:id="30"/>
       <w:bookmarkEnd w:id="31"/>
+    </w:p>
+    <w:p>
+      <w:pPr>
+        <w:pStyle w:val="Nadpis2"/>
+        <w:rPr>
+          <w:lang w:val="cs-CZ"/>
+        </w:rPr>
+      </w:pPr>
+      <w:bookmarkStart w:id="32" w:name="_Toc382491445"/>
+      <w:bookmarkStart w:id="33" w:name="_Toc382491509"/>
+      <w:r>
+        <w:rPr>
+          <w:lang w:val="cs-CZ"/>
+        </w:rPr>
+        <w:t>Obecné zadání</w:t>
+      </w:r>
       <w:bookmarkEnd w:id="32"/>
+      <w:bookmarkEnd w:id="33"/>
+    </w:p>
+    <w:p>
+      <w:pPr>
+        <w:spacing w:after="80"/>
+        <w:rPr>
+          <w:lang w:val="cs-CZ"/>
+        </w:rPr>
+      </w:pPr>
+      <w:r>
+        <w:rPr>
+          <w:lang w:val="cs-CZ"/>
+        </w:rPr>
+        <w:t>„Pro</w:t>
+      </w:r>
+      <w:r>
+        <w:rPr>
+          <w:lang w:val="cs-CZ"/>
+        </w:rPr>
+        <w:t xml:space="preserve">studovat možnost  spojení  EEG </w:t>
+      </w:r>
+      <w:r>
+        <w:rPr>
+          <w:lang w:val="cs-CZ"/>
+        </w:rPr>
+        <w:t>sníma</w:t>
+      </w:r>
+      <w:r>
+        <w:rPr>
+          <w:lang w:val="cs-CZ"/>
+        </w:rPr>
+        <w:t xml:space="preserve">če </w:t>
+      </w:r>
+      <w:proofErr w:type="spellStart"/>
+      <w:r>
+        <w:rPr>
+          <w:lang w:val="cs-CZ"/>
+        </w:rPr>
+        <w:t>Mindwave</w:t>
+      </w:r>
+      <w:proofErr w:type="spellEnd"/>
+      <w:r>
+        <w:rPr>
+          <w:lang w:val="cs-CZ"/>
+        </w:rPr>
+        <w:t xml:space="preserve">  s systémem </w:t>
+      </w:r>
+      <w:proofErr w:type="spellStart"/>
+      <w:r>
+        <w:rPr>
+          <w:lang w:val="cs-CZ"/>
+        </w:rPr>
+        <w:t>Matlab</w:t>
+      </w:r>
+      <w:proofErr w:type="spellEnd"/>
+      <w:r>
+        <w:rPr>
+          <w:lang w:val="cs-CZ"/>
+        </w:rPr>
+        <w:t xml:space="preserve"> a </w:t>
+      </w:r>
+      <w:proofErr w:type="spellStart"/>
+      <w:r>
+        <w:rPr>
+          <w:lang w:val="cs-CZ"/>
+        </w:rPr>
+        <w:t>toolboxem</w:t>
+      </w:r>
+      <w:proofErr w:type="spellEnd"/>
+      <w:r>
+        <w:rPr>
+          <w:lang w:val="cs-CZ"/>
+        </w:rPr>
+        <w:t xml:space="preserve"> </w:t>
+      </w:r>
+      <w:proofErr w:type="spellStart"/>
+      <w:r>
+        <w:rPr>
+          <w:lang w:val="cs-CZ"/>
+        </w:rPr>
+        <w:t>BCILab</w:t>
+      </w:r>
+      <w:proofErr w:type="spellEnd"/>
+      <w:r>
+        <w:rPr>
+          <w:lang w:val="cs-CZ"/>
+        </w:rPr>
+        <w:t xml:space="preserve"> a vytvoření jednoduchého BCI (ovládání pozice kurzoru, zapínání a vypínání knoflíků apod.).“ </w:t>
+      </w:r>
+    </w:p>
+    <w:p>
+      <w:pPr>
+        <w:jc w:val="right"/>
+        <w:rPr>
+          <w:lang w:val="cs-CZ"/>
+        </w:rPr>
+      </w:pPr>
+      <w:r>
+        <w:rPr>
+          <w:lang w:val="cs-CZ"/>
+        </w:rPr>
+        <w:t>(</w:t>
+      </w:r>
+      <w:r>
+        <w:rPr>
+          <w:lang w:val="cs-CZ"/>
+        </w:rPr>
+        <w:t>cit.</w:t>
+      </w:r>
+      <w:r>
+        <w:rPr>
+          <w:lang w:val="cs-CZ"/>
+        </w:rPr>
+        <w:t xml:space="preserve"> </w:t>
+      </w:r>
+      <w:proofErr w:type="gramStart"/>
+      <w:r>
+        <w:rPr>
+          <w:lang w:val="cs-CZ"/>
+        </w:rPr>
+        <w:t>dokument</w:t>
+      </w:r>
+      <w:proofErr w:type="gramEnd"/>
+      <w:r>
+        <w:rPr>
+          <w:lang w:val="cs-CZ"/>
+        </w:rPr>
+        <w:t xml:space="preserve"> </w:t>
+      </w:r>
+      <w:r>
+        <w:rPr>
+          <w:lang w:val="cs-CZ"/>
+        </w:rPr>
+        <w:t>KIV/ZSWI –</w:t>
+      </w:r>
+      <w:r>
+        <w:rPr>
+          <w:lang w:val="cs-CZ"/>
+        </w:rPr>
+        <w:softHyphen/>
+      </w:r>
+      <w:r>
+        <w:rPr>
+          <w:lang w:val="cs-CZ"/>
+        </w:rPr>
+        <w:t xml:space="preserve"> Zadání projektů, 2014, autor zadání: Pavel </w:t>
+      </w:r>
+      <w:proofErr w:type="spellStart"/>
+      <w:r>
+        <w:rPr>
+          <w:lang w:val="cs-CZ"/>
+        </w:rPr>
+        <w:t>Mautner</w:t>
+      </w:r>
+      <w:proofErr w:type="spellEnd"/>
+      <w:r>
+        <w:rPr>
+          <w:lang w:val="cs-CZ"/>
+        </w:rPr>
+        <w:t>)</w:t>
+      </w:r>
     </w:p>
     <w:p>
       <w:pPr>
@@ -3522,253 +3675,75 @@
           <w:lang w:val="cs-CZ"/>
         </w:rPr>
       </w:pPr>
-      <w:bookmarkStart w:id="33" w:name="_Toc382491445"/>
-      <w:bookmarkStart w:id="34" w:name="_Toc382491509"/>
-      <w:r>
-        <w:rPr>
-          <w:lang w:val="cs-CZ"/>
-        </w:rPr>
-        <w:t>Obecné zadání</w:t>
-      </w:r>
-      <w:bookmarkEnd w:id="33"/>
+      <w:bookmarkStart w:id="34" w:name="_Toc382491446"/>
+      <w:bookmarkStart w:id="35" w:name="_Toc382491510"/>
+      <w:r>
+        <w:rPr>
+          <w:lang w:val="cs-CZ"/>
+        </w:rPr>
+        <w:t>Kontext systému</w:t>
+      </w:r>
+      <w:r>
+        <w:rPr>
+          <w:lang w:val="cs-CZ"/>
+        </w:rPr>
+        <w:t xml:space="preserve"> a provozní prostředí</w:t>
+      </w:r>
       <w:bookmarkEnd w:id="34"/>
-    </w:p>
-    <w:p>
-      <w:pPr>
-        <w:spacing w:after="80"/>
-        <w:rPr>
-          <w:lang w:val="cs-CZ"/>
-        </w:rPr>
-      </w:pPr>
-      <w:r>
-        <w:rPr>
-          <w:lang w:val="cs-CZ"/>
-        </w:rPr>
-        <w:t>„Pro</w:t>
-      </w:r>
-      <w:r>
-        <w:rPr>
-          <w:lang w:val="cs-CZ"/>
-        </w:rPr>
-        <w:t xml:space="preserve">studovat možnost  spojení  EEG </w:t>
-      </w:r>
-      <w:r>
-        <w:rPr>
-          <w:lang w:val="cs-CZ"/>
-        </w:rPr>
-        <w:t>sníma</w:t>
-      </w:r>
-      <w:r>
-        <w:rPr>
-          <w:lang w:val="cs-CZ"/>
-        </w:rPr>
-        <w:t xml:space="preserve">če </w:t>
+      <w:bookmarkEnd w:id="35"/>
+    </w:p>
+    <w:p>
+      <w:pPr>
+        <w:rPr>
+          <w:lang w:val="cs-CZ"/>
+        </w:rPr>
+      </w:pPr>
+      <w:r>
+        <w:rPr>
+          <w:lang w:val="cs-CZ"/>
+        </w:rPr>
+        <w:t xml:space="preserve">Vývoj i následné používání bude probíhat v software </w:t>
       </w:r>
       <w:proofErr w:type="spellStart"/>
       <w:r>
         <w:rPr>
           <w:lang w:val="cs-CZ"/>
         </w:rPr>
-        <w:t>Mindwave</w:t>
+        <w:t>Matlab</w:t>
       </w:r>
       <w:proofErr w:type="spellEnd"/>
       <w:r>
         <w:rPr>
           <w:lang w:val="cs-CZ"/>
         </w:rPr>
-        <w:t xml:space="preserve">  s systémem </w:t>
+        <w:t xml:space="preserve"> s existujícím </w:t>
       </w:r>
       <w:proofErr w:type="spellStart"/>
       <w:r>
         <w:rPr>
           <w:lang w:val="cs-CZ"/>
         </w:rPr>
-        <w:t>Matlab</w:t>
+        <w:t>toolboxem</w:t>
       </w:r>
       <w:proofErr w:type="spellEnd"/>
       <w:r>
         <w:rPr>
           <w:lang w:val="cs-CZ"/>
         </w:rPr>
-        <w:t xml:space="preserve"> a </w:t>
+        <w:t xml:space="preserve"> </w:t>
       </w:r>
       <w:proofErr w:type="spellStart"/>
       <w:r>
         <w:rPr>
           <w:lang w:val="cs-CZ"/>
         </w:rPr>
-        <w:t>toolboxem</w:t>
+        <w:t>BCILab</w:t>
       </w:r>
       <w:proofErr w:type="spellEnd"/>
       <w:r>
         <w:rPr>
           <w:lang w:val="cs-CZ"/>
         </w:rPr>
-        <w:t xml:space="preserve"> </w:t>
-      </w:r>
-      <w:proofErr w:type="spellStart"/>
-      <w:r>
-        <w:rPr>
-          <w:lang w:val="cs-CZ"/>
-        </w:rPr>
-        <w:t>BCILab</w:t>
-      </w:r>
-      <w:proofErr w:type="spellEnd"/>
-      <w:r>
-        <w:rPr>
-          <w:lang w:val="cs-CZ"/>
-        </w:rPr>
-        <w:t xml:space="preserve"> a vytvoření jednoduchého BCI (ovládání pozice kurzoru, zapínání a vypínání knoflíků apod.).“ </w:t>
-      </w:r>
-    </w:p>
-    <w:p>
-      <w:pPr>
-        <w:jc w:val="right"/>
-        <w:rPr>
-          <w:lang w:val="cs-CZ"/>
-        </w:rPr>
-      </w:pPr>
-      <w:r>
-        <w:rPr>
-          <w:lang w:val="cs-CZ"/>
-        </w:rPr>
-        <w:t>(</w:t>
-      </w:r>
-      <w:r>
-        <w:rPr>
-          <w:lang w:val="cs-CZ"/>
-        </w:rPr>
-        <w:t>cit.</w:t>
-      </w:r>
-      <w:r>
-        <w:rPr>
-          <w:lang w:val="cs-CZ"/>
-        </w:rPr>
-        <w:t xml:space="preserve"> </w:t>
-      </w:r>
-      <w:proofErr w:type="gramStart"/>
-      <w:r>
-        <w:rPr>
-          <w:lang w:val="cs-CZ"/>
-        </w:rPr>
-        <w:t>dokument</w:t>
-      </w:r>
-      <w:proofErr w:type="gramEnd"/>
-      <w:r>
-        <w:rPr>
-          <w:lang w:val="cs-CZ"/>
-        </w:rPr>
-        <w:t xml:space="preserve"> </w:t>
-      </w:r>
-      <w:r>
-        <w:rPr>
-          <w:lang w:val="cs-CZ"/>
-        </w:rPr>
-        <w:t>KIV/ZSWI –</w:t>
-      </w:r>
-      <w:r>
-        <w:rPr>
-          <w:lang w:val="cs-CZ"/>
-        </w:rPr>
-        <w:softHyphen/>
-      </w:r>
-      <w:r>
-        <w:rPr>
-          <w:lang w:val="cs-CZ"/>
-        </w:rPr>
-        <w:t xml:space="preserve"> Zadání projektů, 2014, autor zadání: Pavel </w:t>
-      </w:r>
-      <w:proofErr w:type="spellStart"/>
-      <w:r>
-        <w:rPr>
-          <w:lang w:val="cs-CZ"/>
-        </w:rPr>
-        <w:t>Mautner</w:t>
-      </w:r>
-      <w:proofErr w:type="spellEnd"/>
-      <w:r>
-        <w:rPr>
-          <w:lang w:val="cs-CZ"/>
-        </w:rPr>
-        <w:t>)</w:t>
-      </w:r>
-    </w:p>
-    <w:p>
-      <w:pPr>
-        <w:pStyle w:val="Nadpis2"/>
-        <w:rPr>
-          <w:lang w:val="cs-CZ"/>
-        </w:rPr>
-      </w:pPr>
-      <w:bookmarkStart w:id="35" w:name="_Toc382491446"/>
-      <w:bookmarkStart w:id="36" w:name="_Toc382491510"/>
-      <w:r>
-        <w:rPr>
-          <w:lang w:val="cs-CZ"/>
-        </w:rPr>
-        <w:t>Kontext systému</w:t>
-      </w:r>
-      <w:r>
-        <w:rPr>
-          <w:lang w:val="cs-CZ"/>
-        </w:rPr>
-        <w:t xml:space="preserve"> a provozní prostředí</w:t>
-      </w:r>
-      <w:bookmarkEnd w:id="35"/>
-      <w:bookmarkEnd w:id="36"/>
-    </w:p>
-    <w:p>
-      <w:pPr>
-        <w:rPr>
-          <w:lang w:val="cs-CZ"/>
-        </w:rPr>
-      </w:pPr>
-      <w:r>
-        <w:rPr>
-          <w:lang w:val="cs-CZ"/>
-        </w:rPr>
-        <w:t xml:space="preserve">Vývoj i následné používání bude probíhat v software </w:t>
-      </w:r>
-      <w:proofErr w:type="spellStart"/>
-      <w:r>
-        <w:rPr>
-          <w:lang w:val="cs-CZ"/>
-        </w:rPr>
-        <w:t>Matlab</w:t>
-      </w:r>
-      <w:proofErr w:type="spellEnd"/>
-      <w:r>
-        <w:rPr>
-          <w:lang w:val="cs-CZ"/>
-        </w:rPr>
-        <w:t xml:space="preserve"> s existujícím </w:t>
-      </w:r>
-      <w:proofErr w:type="spellStart"/>
-      <w:r>
-        <w:rPr>
-          <w:lang w:val="cs-CZ"/>
-        </w:rPr>
-        <w:t>toolboxem</w:t>
-      </w:r>
-      <w:proofErr w:type="spellEnd"/>
-      <w:r>
-        <w:rPr>
-          <w:lang w:val="cs-CZ"/>
-        </w:rPr>
-        <w:t xml:space="preserve"> </w:t>
-      </w:r>
-      <w:proofErr w:type="spellStart"/>
-      <w:r>
-        <w:rPr>
-          <w:lang w:val="cs-CZ"/>
-        </w:rPr>
-        <w:t>BCILab</w:t>
-      </w:r>
-      <w:proofErr w:type="spellEnd"/>
-      <w:r>
-        <w:rPr>
-          <w:lang w:val="cs-CZ"/>
-        </w:rPr>
         <w:t>.</w:t>
       </w:r>
       <w:r>
@@ -3782,12 +3757,12 @@
       <w:pPr>
         <w:pStyle w:val="template"/>
         <w:rPr>
-          <w:del w:id="37" w:author="Autor"/>
+          <w:del w:id="36" w:author="Autor"/>
           <w:color w:val="0000FF"/>
           <w:lang w:val="cs-CZ"/>
         </w:rPr>
       </w:pPr>
-      <w:del w:id="38" w:author="Autor">
+      <w:del w:id="37" w:author="Autor">
         <w:r>
           <w:rPr>
             <w:color w:val="0000FF"/>
@@ -3811,16 +3786,16 @@
           <w:lang w:val="cs-CZ"/>
         </w:rPr>
       </w:pPr>
-      <w:bookmarkStart w:id="39" w:name="_Toc382491447"/>
-      <w:bookmarkStart w:id="40" w:name="_Toc382491511"/>
+      <w:bookmarkStart w:id="38" w:name="_Toc382491447"/>
+      <w:bookmarkStart w:id="39" w:name="_Toc382491511"/>
       <w:r>
         <w:rPr>
           <w:lang w:val="cs-CZ"/>
         </w:rPr>
         <w:t>Třídy uživatelů</w:t>
       </w:r>
+      <w:bookmarkEnd w:id="38"/>
       <w:bookmarkEnd w:id="39"/>
-      <w:bookmarkEnd w:id="40"/>
     </w:p>
     <w:p>
       <w:pPr>
@@ -3839,12 +3814,12 @@
       <w:pPr>
         <w:pStyle w:val="template"/>
         <w:rPr>
-          <w:del w:id="41" w:author="Autor"/>
+          <w:del w:id="40" w:author="Autor"/>
           <w:color w:val="0000FF"/>
           <w:lang w:val="cs-CZ"/>
         </w:rPr>
       </w:pPr>
-      <w:del w:id="42" w:author="Autor">
+      <w:del w:id="41" w:author="Autor">
         <w:r>
           <w:rPr>
             <w:color w:val="0000FF"/>
@@ -3861,16 +3836,16 @@
           <w:lang w:val="cs-CZ"/>
         </w:rPr>
       </w:pPr>
-      <w:bookmarkStart w:id="43" w:name="_Toc382491448"/>
-      <w:bookmarkStart w:id="44" w:name="_Toc382491512"/>
+      <w:bookmarkStart w:id="42" w:name="_Toc382491448"/>
+      <w:bookmarkStart w:id="43" w:name="_Toc382491512"/>
       <w:r>
         <w:rPr>
           <w:lang w:val="cs-CZ"/>
         </w:rPr>
         <w:t>Omezení návrhu a implementace</w:t>
       </w:r>
+      <w:bookmarkEnd w:id="42"/>
       <w:bookmarkEnd w:id="43"/>
-      <w:bookmarkEnd w:id="44"/>
     </w:p>
     <w:p>
       <w:pPr>
@@ -3909,12 +3884,12 @@
       <w:pPr>
         <w:pStyle w:val="template"/>
         <w:rPr>
-          <w:del w:id="45" w:author="Autor"/>
+          <w:del w:id="44" w:author="Autor"/>
           <w:color w:val="0000FF"/>
           <w:lang w:val="cs-CZ"/>
         </w:rPr>
       </w:pPr>
-      <w:del w:id="46" w:author="Autor">
+      <w:del w:id="45" w:author="Autor">
         <w:r>
           <w:rPr>
             <w:color w:val="0000FF"/>
@@ -3931,16 +3906,16 @@
           <w:lang w:val="cs-CZ"/>
         </w:rPr>
       </w:pPr>
-      <w:bookmarkStart w:id="47" w:name="_Toc382491449"/>
-      <w:bookmarkStart w:id="48" w:name="_Toc382491513"/>
+      <w:bookmarkStart w:id="46" w:name="_Toc382491449"/>
+      <w:bookmarkStart w:id="47" w:name="_Toc382491513"/>
       <w:r>
         <w:rPr>
           <w:lang w:val="cs-CZ"/>
         </w:rPr>
         <w:t>Uživatelská dokumentace</w:t>
       </w:r>
+      <w:bookmarkEnd w:id="46"/>
       <w:bookmarkEnd w:id="47"/>
-      <w:bookmarkEnd w:id="48"/>
       <w:r>
         <w:rPr>
           <w:lang w:val="cs-CZ"/>
@@ -3977,12 +3952,12 @@
       <w:pPr>
         <w:pStyle w:val="template"/>
         <w:rPr>
-          <w:del w:id="49" w:author="Autor"/>
+          <w:del w:id="48" w:author="Autor"/>
           <w:color w:val="0000FF"/>
           <w:lang w:val="cs-CZ"/>
         </w:rPr>
       </w:pPr>
-      <w:del w:id="50" w:author="Autor">
+      <w:del w:id="49" w:author="Autor">
         <w:r>
           <w:rPr>
             <w:color w:val="0000FF"/>
@@ -3999,16 +3974,16 @@
           <w:lang w:val="cs-CZ"/>
         </w:rPr>
       </w:pPr>
-      <w:bookmarkStart w:id="51" w:name="_Toc382491450"/>
-      <w:bookmarkStart w:id="52" w:name="_Toc382491514"/>
+      <w:bookmarkStart w:id="50" w:name="_Toc382491450"/>
+      <w:bookmarkStart w:id="51" w:name="_Toc382491514"/>
       <w:r>
         <w:rPr>
           <w:lang w:val="cs-CZ"/>
         </w:rPr>
         <w:t>Předpoklady a závislosti</w:t>
       </w:r>
+      <w:bookmarkEnd w:id="50"/>
       <w:bookmarkEnd w:id="51"/>
-      <w:bookmarkEnd w:id="52"/>
     </w:p>
     <w:p>
       <w:pPr>
@@ -4041,12 +4016,12 @@
       <w:pPr>
         <w:pStyle w:val="template"/>
         <w:rPr>
-          <w:del w:id="53" w:author="Autor"/>
+          <w:del w:id="52" w:author="Autor"/>
           <w:color w:val="0000FF"/>
           <w:lang w:val="cs-CZ"/>
         </w:rPr>
       </w:pPr>
-      <w:del w:id="54" w:author="Autor">
+      <w:del w:id="53" w:author="Autor">
         <w:r>
           <w:rPr>
             <w:color w:val="0000FF"/>
@@ -4131,9 +4106,9 @@
           <w:lang w:val="cs-CZ"/>
         </w:rPr>
       </w:pPr>
-      <w:bookmarkStart w:id="55" w:name="_Toc382491451"/>
-      <w:bookmarkStart w:id="56" w:name="_Toc382491515"/>
-      <w:bookmarkStart w:id="57" w:name="_Toc439994682"/>
+      <w:bookmarkStart w:id="54" w:name="_Toc382491451"/>
+      <w:bookmarkStart w:id="55" w:name="_Toc382491515"/>
+      <w:bookmarkStart w:id="56" w:name="_Toc439994682"/>
       <w:r>
         <w:rPr>
           <w:rFonts w:cs="Times"/>
@@ -4166,541 +4141,541 @@
         </w:rPr>
         <w:t xml:space="preserve"> požadavky</w:t>
       </w:r>
+      <w:bookmarkEnd w:id="54"/>
       <w:bookmarkEnd w:id="55"/>
+    </w:p>
+    <w:p>
+      <w:pPr>
+        <w:rPr>
+          <w:lang w:val="cs-CZ"/>
+        </w:rPr>
+      </w:pPr>
+      <w:r>
+        <w:rPr>
+          <w:lang w:val="cs-CZ"/>
+        </w:rPr>
+        <w:t xml:space="preserve">Všechny požadavky zadavatele jsou zahrnuty v následujících bodech. Jedná se o </w:t>
+      </w:r>
+      <w:r>
+        <w:rPr>
+          <w:lang w:val="cs-CZ"/>
+        </w:rPr>
+        <w:t>pilotní projekt sloužící dalším studentům, výstup je tedy z velké části v naší režii.</w:t>
+      </w:r>
+    </w:p>
+    <w:p>
+      <w:pPr>
+        <w:pStyle w:val="Nadpis2"/>
+        <w:rPr>
+          <w:lang w:val="cs-CZ"/>
+        </w:rPr>
+      </w:pPr>
+      <w:bookmarkStart w:id="57" w:name="_Toc382491452"/>
+      <w:bookmarkStart w:id="58" w:name="_Toc382491516"/>
+      <w:r>
+        <w:rPr>
+          <w:lang w:val="cs-CZ"/>
+        </w:rPr>
+        <w:t>Seznámit se s prostředím.</w:t>
+      </w:r>
+      <w:bookmarkEnd w:id="57"/>
+      <w:bookmarkEnd w:id="58"/>
+    </w:p>
+    <w:p>
+      <w:pPr>
+        <w:rPr>
+          <w:lang w:val="cs-CZ"/>
+        </w:rPr>
+      </w:pPr>
+      <w:r>
+        <w:rPr>
+          <w:lang w:val="cs-CZ"/>
+        </w:rPr>
+        <w:t xml:space="preserve">Viz </w:t>
+      </w:r>
+      <w:r>
+        <w:rPr>
+          <w:lang w:val="cs-CZ"/>
+        </w:rPr>
+        <w:t xml:space="preserve">i kapitola </w:t>
+      </w:r>
+      <w:proofErr w:type="gramStart"/>
+      <w:r>
+        <w:rPr>
+          <w:lang w:val="cs-CZ"/>
+        </w:rPr>
+        <w:t>2.2</w:t>
+      </w:r>
+      <w:proofErr w:type="gramEnd"/>
+      <w:r>
+        <w:rPr>
+          <w:lang w:val="cs-CZ"/>
+        </w:rPr>
+        <w:t xml:space="preserve">. – práce bude probíhat v prostředí </w:t>
+      </w:r>
+      <w:proofErr w:type="spellStart"/>
+      <w:r>
+        <w:rPr>
+          <w:lang w:val="cs-CZ"/>
+        </w:rPr>
+        <w:t>Matlab</w:t>
+      </w:r>
+      <w:proofErr w:type="spellEnd"/>
+      <w:r>
+        <w:rPr>
+          <w:lang w:val="cs-CZ"/>
+        </w:rPr>
+        <w:t xml:space="preserve"> s </w:t>
+      </w:r>
+      <w:proofErr w:type="spellStart"/>
+      <w:r>
+        <w:rPr>
+          <w:lang w:val="cs-CZ"/>
+        </w:rPr>
+        <w:t>toolboxem</w:t>
+      </w:r>
+      <w:proofErr w:type="spellEnd"/>
+      <w:r>
+        <w:rPr>
+          <w:lang w:val="cs-CZ"/>
+        </w:rPr>
+        <w:t xml:space="preserve"> </w:t>
+      </w:r>
+      <w:proofErr w:type="spellStart"/>
+      <w:r>
+        <w:rPr>
+          <w:lang w:val="cs-CZ"/>
+        </w:rPr>
+        <w:t>BCILab</w:t>
+      </w:r>
+      <w:proofErr w:type="spellEnd"/>
+      <w:r>
+        <w:rPr>
+          <w:lang w:val="cs-CZ"/>
+        </w:rPr>
+        <w:t xml:space="preserve"> na vlastních počítačích</w:t>
+      </w:r>
+      <w:r>
+        <w:rPr>
+          <w:lang w:val="cs-CZ"/>
+        </w:rPr>
+        <w:t xml:space="preserve">. </w:t>
+      </w:r>
+      <w:r>
+        <w:rPr>
+          <w:lang w:val="cs-CZ"/>
+        </w:rPr>
+        <w:t xml:space="preserve">Je nutné předem se </w:t>
+      </w:r>
+      <w:r>
+        <w:rPr>
+          <w:lang w:val="cs-CZ"/>
+        </w:rPr>
+        <w:t xml:space="preserve">naučit pracovat s EEG snímačem </w:t>
+      </w:r>
+      <w:proofErr w:type="spellStart"/>
+      <w:r>
+        <w:rPr>
+          <w:lang w:val="cs-CZ"/>
+        </w:rPr>
+        <w:t>Mindwave</w:t>
+      </w:r>
+      <w:proofErr w:type="spellEnd"/>
+      <w:r>
+        <w:rPr>
+          <w:lang w:val="cs-CZ"/>
+        </w:rPr>
+        <w:t xml:space="preserve"> Mobile. Na internetu lze najít m</w:t>
+      </w:r>
+      <w:r>
+        <w:rPr>
+          <w:lang w:val="cs-CZ"/>
+        </w:rPr>
+        <w:t>noho ukázkových videí či návodů na propojení.</w:t>
+      </w:r>
+    </w:p>
+    <w:p>
+      <w:pPr>
+        <w:pStyle w:val="Nadpis2"/>
+        <w:rPr>
+          <w:lang w:val="cs-CZ"/>
+        </w:rPr>
+      </w:pPr>
+      <w:bookmarkStart w:id="59" w:name="_Toc382491453"/>
+      <w:bookmarkStart w:id="60" w:name="_Toc382491517"/>
+      <w:r>
+        <w:rPr>
+          <w:lang w:val="cs-CZ"/>
+        </w:rPr>
+        <w:t>Nastudovat způsoby rozpoznávání informací v EEG datech.</w:t>
+      </w:r>
+      <w:bookmarkEnd w:id="59"/>
+      <w:bookmarkEnd w:id="60"/>
+    </w:p>
+    <w:p>
+      <w:pPr>
+        <w:rPr>
+          <w:lang w:val="cs-CZ"/>
+        </w:rPr>
+      </w:pPr>
+      <w:r>
+        <w:rPr>
+          <w:lang w:val="cs-CZ"/>
+        </w:rPr>
+        <w:t>Vyhledání materiálů na internetu a konzultace se zadavatelem.</w:t>
+      </w:r>
+      <w:r>
+        <w:rPr>
+          <w:lang w:val="cs-CZ"/>
+        </w:rPr>
+        <w:t xml:space="preserve"> Tento krok lze provést až po nasnímání dat.</w:t>
+      </w:r>
+    </w:p>
+    <w:p>
+      <w:pPr>
+        <w:pStyle w:val="Nadpis2"/>
+        <w:rPr>
+          <w:lang w:val="cs-CZ"/>
+        </w:rPr>
+      </w:pPr>
+      <w:bookmarkStart w:id="61" w:name="_Toc382491454"/>
+      <w:bookmarkStart w:id="62" w:name="_Toc382491518"/>
+      <w:r>
+        <w:rPr>
+          <w:lang w:val="cs-CZ"/>
+        </w:rPr>
+        <w:t>Vyhledat informace o možných experimentech nutných k vyřešení úlohy.</w:t>
+      </w:r>
+      <w:bookmarkEnd w:id="61"/>
+      <w:bookmarkEnd w:id="62"/>
+    </w:p>
+    <w:p>
+      <w:pPr>
+        <w:rPr>
+          <w:lang w:val="cs-CZ"/>
+        </w:rPr>
+      </w:pPr>
+      <w:r>
+        <w:rPr>
+          <w:b/>
+          <w:lang w:val="cs-CZ"/>
+        </w:rPr>
+        <w:t>Na tomto kroku závisí výsledek celé úlohy.</w:t>
+      </w:r>
+      <w:r>
+        <w:rPr>
+          <w:lang w:val="cs-CZ"/>
+        </w:rPr>
+        <w:t xml:space="preserve"> Je třeba prozkoumat možnosti experimentů – záleží na zpětné vazbě během provádění, konkrétnosti úlohy, </w:t>
+      </w:r>
+      <w:proofErr w:type="spellStart"/>
+      <w:r>
+        <w:rPr>
+          <w:lang w:val="cs-CZ"/>
+        </w:rPr>
+        <w:t>zopakovatelnosti</w:t>
+      </w:r>
+      <w:proofErr w:type="spellEnd"/>
+      <w:r>
+        <w:rPr>
+          <w:lang w:val="cs-CZ"/>
+        </w:rPr>
+        <w:t xml:space="preserve"> a jednoznačnosti.</w:t>
+      </w:r>
+    </w:p>
+    <w:p>
+      <w:pPr>
+        <w:rPr>
+          <w:lang w:val="cs-CZ"/>
+        </w:rPr>
+      </w:pPr>
+    </w:p>
+    <w:p>
+      <w:pPr>
+        <w:rPr>
+          <w:lang w:val="cs-CZ"/>
+        </w:rPr>
+      </w:pPr>
+      <w:r>
+        <w:rPr>
+          <w:lang w:val="cs-CZ"/>
+        </w:rPr>
+        <w:t>Konzultace se zadavatelem, případně dalšími odborníky.</w:t>
+      </w:r>
+    </w:p>
+    <w:p>
+      <w:pPr>
+        <w:rPr>
+          <w:lang w:val="cs-CZ"/>
+        </w:rPr>
+      </w:pPr>
+      <w:r>
+        <w:rPr>
+          <w:lang w:val="cs-CZ"/>
+        </w:rPr>
+        <w:t xml:space="preserve">Předem známé části, které lze sledovat – úroveň soustředění, meditace a mrkání. Tyto údaje by mohl poskytovat i dodávaný nástroj k měřícímu snímači </w:t>
+      </w:r>
+      <w:proofErr w:type="spellStart"/>
+      <w:r>
+        <w:rPr>
+          <w:lang w:val="cs-CZ"/>
+        </w:rPr>
+        <w:t>Mindwave</w:t>
+      </w:r>
+      <w:proofErr w:type="spellEnd"/>
+      <w:r>
+        <w:rPr>
+          <w:lang w:val="cs-CZ"/>
+        </w:rPr>
+        <w:t>.</w:t>
+      </w:r>
+    </w:p>
+    <w:p>
+      <w:pPr>
+        <w:pStyle w:val="Nadpis2"/>
+        <w:rPr>
+          <w:lang w:val="cs-CZ"/>
+        </w:rPr>
+      </w:pPr>
+      <w:bookmarkStart w:id="63" w:name="_Toc382491455"/>
+      <w:bookmarkStart w:id="64" w:name="_Toc382491519"/>
+      <w:r>
+        <w:rPr>
+          <w:lang w:val="cs-CZ"/>
+        </w:rPr>
+        <w:t>P</w:t>
+      </w:r>
+      <w:r>
+        <w:rPr>
+          <w:lang w:val="cs-CZ"/>
+        </w:rPr>
+        <w:t xml:space="preserve">rovést vhodný experiment – nasnímání dat do </w:t>
+      </w:r>
+      <w:proofErr w:type="spellStart"/>
+      <w:r>
+        <w:rPr>
+          <w:lang w:val="cs-CZ"/>
+        </w:rPr>
+        <w:t>offline</w:t>
+      </w:r>
+      <w:proofErr w:type="spellEnd"/>
+      <w:r>
+        <w:rPr>
+          <w:lang w:val="cs-CZ"/>
+        </w:rPr>
+        <w:t xml:space="preserve"> podoby</w:t>
+      </w:r>
+      <w:r>
+        <w:rPr>
+          <w:lang w:val="cs-CZ"/>
+        </w:rPr>
+        <w:t>.</w:t>
+      </w:r>
+      <w:bookmarkEnd w:id="63"/>
+      <w:bookmarkEnd w:id="64"/>
+    </w:p>
+    <w:p>
+      <w:pPr>
+        <w:rPr>
+          <w:lang w:val="cs-CZ"/>
+        </w:rPr>
+      </w:pPr>
+      <w:r>
+        <w:rPr>
+          <w:lang w:val="cs-CZ"/>
+        </w:rPr>
+        <w:t xml:space="preserve">Každý experiment by měl proběhnout vícekrát a s více testovanými osobami. Bude se dělat záznam průběhu experimentu (možné nahrát video záznam). </w:t>
+      </w:r>
+    </w:p>
+    <w:p>
+      <w:pPr>
+        <w:pStyle w:val="Nadpis2"/>
+        <w:rPr>
+          <w:lang w:val="cs-CZ"/>
+        </w:rPr>
+      </w:pPr>
+      <w:bookmarkStart w:id="65" w:name="_Toc382491456"/>
+      <w:bookmarkStart w:id="66" w:name="_Toc382491520"/>
+      <w:r>
+        <w:rPr>
+          <w:lang w:val="cs-CZ"/>
+        </w:rPr>
+        <w:t>Analyzování nasnímaných dat.</w:t>
+      </w:r>
+      <w:bookmarkEnd w:id="65"/>
+      <w:bookmarkEnd w:id="66"/>
+    </w:p>
+    <w:p>
+      <w:pPr>
+        <w:pStyle w:val="Nadpis2"/>
+        <w:rPr>
+          <w:lang w:val="cs-CZ"/>
+        </w:rPr>
+      </w:pPr>
+      <w:bookmarkStart w:id="67" w:name="_Toc382491457"/>
+      <w:bookmarkStart w:id="68" w:name="_Toc382491521"/>
+      <w:r>
+        <w:rPr>
+          <w:lang w:val="cs-CZ"/>
+        </w:rPr>
+        <w:t>Vývoj skriptu.</w:t>
+      </w:r>
+      <w:bookmarkEnd w:id="67"/>
+      <w:bookmarkEnd w:id="68"/>
+    </w:p>
+    <w:p>
+      <w:pPr>
+        <w:rPr>
+          <w:lang w:val="cs-CZ"/>
+        </w:rPr>
+      </w:pPr>
+      <w:r>
+        <w:rPr>
+          <w:b/>
+          <w:lang w:val="cs-CZ"/>
+        </w:rPr>
+        <w:t xml:space="preserve">Výsledná část naší práce. </w:t>
+      </w:r>
+      <w:r>
+        <w:rPr>
+          <w:lang w:val="cs-CZ"/>
+        </w:rPr>
+        <w:t xml:space="preserve">Počátečním předpokladem je vytvoření jednoduchého skriptu ovladatelného přes příkazy nebo GUI. </w:t>
+      </w:r>
+      <w:r>
+        <w:rPr>
+          <w:lang w:val="cs-CZ"/>
+        </w:rPr>
+        <w:t xml:space="preserve">Pravděpodobně </w:t>
+      </w:r>
+      <w:r>
+        <w:rPr>
+          <w:lang w:val="cs-CZ"/>
+        </w:rPr>
+        <w:t>by měl</w:t>
+      </w:r>
+      <w:r>
+        <w:rPr>
+          <w:lang w:val="cs-CZ"/>
+        </w:rPr>
+        <w:t xml:space="preserve"> obsahovat část pro nasnímání údajů pro novou osobu</w:t>
+      </w:r>
+      <w:r>
+        <w:rPr>
+          <w:lang w:val="cs-CZ"/>
+        </w:rPr>
+        <w:t xml:space="preserve"> (může nastat situace, že tato část nebude nutná) </w:t>
+      </w:r>
+      <w:r>
+        <w:rPr>
+          <w:lang w:val="cs-CZ"/>
+        </w:rPr>
+        <w:t xml:space="preserve">a </w:t>
+      </w:r>
+      <w:r>
+        <w:rPr>
+          <w:lang w:val="cs-CZ"/>
+        </w:rPr>
+        <w:t xml:space="preserve">část pro </w:t>
+      </w:r>
+      <w:r>
+        <w:rPr>
+          <w:lang w:val="cs-CZ"/>
+        </w:rPr>
+        <w:t>samotný běh</w:t>
+      </w:r>
+      <w:r>
+        <w:rPr>
+          <w:lang w:val="cs-CZ"/>
+        </w:rPr>
+        <w:t xml:space="preserve"> analyzování dat</w:t>
+      </w:r>
+      <w:r>
+        <w:rPr>
+          <w:lang w:val="cs-CZ"/>
+        </w:rPr>
+        <w:t>, při kterém se budou vyhodnocovat EEG data</w:t>
+      </w:r>
+      <w:r>
+        <w:rPr>
+          <w:lang w:val="cs-CZ"/>
+        </w:rPr>
+        <w:t xml:space="preserve"> a dle nich provádět akce</w:t>
+      </w:r>
+      <w:r>
+        <w:rPr>
+          <w:lang w:val="cs-CZ"/>
+        </w:rPr>
+        <w:t xml:space="preserve">. Může se jednat například o ovládání přepínačů soustředěním, pohyb kurzoru, apod. (pouze ilustrační příklady). </w:t>
+      </w:r>
+    </w:p>
+    <w:p>
+      <w:pPr>
+        <w:pStyle w:val="Nadpis2"/>
+        <w:rPr>
+          <w:lang w:val="cs-CZ"/>
+        </w:rPr>
+      </w:pPr>
+      <w:bookmarkStart w:id="69" w:name="_Toc382491458"/>
+      <w:bookmarkStart w:id="70" w:name="_Toc382491522"/>
+      <w:r>
+        <w:rPr>
+          <w:lang w:val="cs-CZ"/>
+        </w:rPr>
+        <w:t>Testování v reálném čase.</w:t>
+      </w:r>
+      <w:bookmarkEnd w:id="69"/>
+      <w:bookmarkEnd w:id="70"/>
+      <w:r>
+        <w:rPr>
+          <w:lang w:val="cs-CZ"/>
+        </w:rPr>
+        <w:t xml:space="preserve"> </w:t>
+      </w:r>
+    </w:p>
+    <w:p>
+      <w:pPr>
+        <w:rPr>
+          <w:lang w:val="cs-CZ"/>
+        </w:rPr>
+      </w:pPr>
+      <w:r>
+        <w:rPr>
+          <w:lang w:val="cs-CZ"/>
+        </w:rPr>
+        <w:t xml:space="preserve">Testování a ladění vytvořeného skriptu. Hledání hranic FAR </w:t>
+      </w:r>
+      <w:r>
+        <w:rPr>
+          <w:lang w:val="cs-CZ"/>
+        </w:rPr>
+        <w:t>a FRR.</w:t>
+      </w:r>
+    </w:p>
+    <w:p>
+      <w:pPr>
+        <w:spacing w:line="240" w:lineRule="auto"/>
+        <w:rPr>
+          <w:lang w:val="cs-CZ"/>
+        </w:rPr>
+      </w:pPr>
+      <w:r>
+        <w:rPr>
+          <w:lang w:val="cs-CZ"/>
+        </w:rPr>
+        <w:br w:type="page"/>
+      </w:r>
+    </w:p>
+    <w:p>
+      <w:pPr>
+        <w:pStyle w:val="TOCEntry"/>
+        <w:rPr>
+          <w:lang w:val="cs-CZ"/>
+        </w:rPr>
+      </w:pPr>
+      <w:bookmarkStart w:id="71" w:name="_Toc439994696"/>
+      <w:bookmarkStart w:id="72" w:name="_Toc26969083"/>
       <w:bookmarkEnd w:id="56"/>
-    </w:p>
-    <w:p>
-      <w:pPr>
-        <w:rPr>
-          <w:lang w:val="cs-CZ"/>
-        </w:rPr>
-      </w:pPr>
-      <w:r>
-        <w:rPr>
-          <w:lang w:val="cs-CZ"/>
-        </w:rPr>
-        <w:t xml:space="preserve">Všechny požadavky zadavatele jsou zahrnuty v následujících bodech. Jedná se o </w:t>
-      </w:r>
-      <w:r>
-        <w:rPr>
-          <w:lang w:val="cs-CZ"/>
-        </w:rPr>
-        <w:t>pilotní projekt sloužící dalším studentům, výstup je tedy z velké části v naší režii.</w:t>
-      </w:r>
-    </w:p>
-    <w:p>
-      <w:pPr>
-        <w:pStyle w:val="Nadpis2"/>
-        <w:rPr>
-          <w:lang w:val="cs-CZ"/>
-        </w:rPr>
-      </w:pPr>
-      <w:bookmarkStart w:id="58" w:name="_Toc382491452"/>
-      <w:bookmarkStart w:id="59" w:name="_Toc382491516"/>
-      <w:r>
-        <w:rPr>
-          <w:lang w:val="cs-CZ"/>
-        </w:rPr>
-        <w:t>Seznámit se s prostředím.</w:t>
-      </w:r>
-      <w:bookmarkEnd w:id="58"/>
-      <w:bookmarkEnd w:id="59"/>
-    </w:p>
-    <w:p>
-      <w:pPr>
-        <w:rPr>
-          <w:lang w:val="cs-CZ"/>
-        </w:rPr>
-      </w:pPr>
-      <w:r>
-        <w:rPr>
-          <w:lang w:val="cs-CZ"/>
-        </w:rPr>
-        <w:t xml:space="preserve">Viz </w:t>
-      </w:r>
-      <w:r>
-        <w:rPr>
-          <w:lang w:val="cs-CZ"/>
-        </w:rPr>
-        <w:t xml:space="preserve">i kapitola </w:t>
-      </w:r>
-      <w:proofErr w:type="gramStart"/>
-      <w:r>
-        <w:rPr>
-          <w:lang w:val="cs-CZ"/>
-        </w:rPr>
-        <w:t>2.2</w:t>
-      </w:r>
-      <w:proofErr w:type="gramEnd"/>
-      <w:r>
-        <w:rPr>
-          <w:lang w:val="cs-CZ"/>
-        </w:rPr>
-        <w:t xml:space="preserve">. – práce bude probíhat v prostředí </w:t>
-      </w:r>
-      <w:proofErr w:type="spellStart"/>
-      <w:r>
-        <w:rPr>
-          <w:lang w:val="cs-CZ"/>
-        </w:rPr>
-        <w:t>Matlab</w:t>
-      </w:r>
-      <w:proofErr w:type="spellEnd"/>
-      <w:r>
-        <w:rPr>
-          <w:lang w:val="cs-CZ"/>
-        </w:rPr>
-        <w:t xml:space="preserve"> s </w:t>
-      </w:r>
-      <w:proofErr w:type="spellStart"/>
-      <w:r>
-        <w:rPr>
-          <w:lang w:val="cs-CZ"/>
-        </w:rPr>
-        <w:t>toolboxem</w:t>
-      </w:r>
-      <w:proofErr w:type="spellEnd"/>
-      <w:r>
-        <w:rPr>
-          <w:lang w:val="cs-CZ"/>
-        </w:rPr>
-        <w:t xml:space="preserve"> </w:t>
-      </w:r>
-      <w:proofErr w:type="spellStart"/>
-      <w:r>
-        <w:rPr>
-          <w:lang w:val="cs-CZ"/>
-        </w:rPr>
-        <w:t>BCILab</w:t>
-      </w:r>
-      <w:proofErr w:type="spellEnd"/>
-      <w:r>
-        <w:rPr>
-          <w:lang w:val="cs-CZ"/>
-        </w:rPr>
-        <w:t xml:space="preserve"> na vlastních počítačích</w:t>
-      </w:r>
-      <w:r>
-        <w:rPr>
-          <w:lang w:val="cs-CZ"/>
-        </w:rPr>
-        <w:t xml:space="preserve">. </w:t>
-      </w:r>
-      <w:r>
-        <w:rPr>
-          <w:lang w:val="cs-CZ"/>
-        </w:rPr>
-        <w:t xml:space="preserve">Je nutné předem se </w:t>
-      </w:r>
-      <w:r>
-        <w:rPr>
-          <w:lang w:val="cs-CZ"/>
-        </w:rPr>
-        <w:t xml:space="preserve">naučit pracovat s EEG snímačem </w:t>
-      </w:r>
-      <w:proofErr w:type="spellStart"/>
-      <w:r>
-        <w:rPr>
-          <w:lang w:val="cs-CZ"/>
-        </w:rPr>
-        <w:t>Mindwave</w:t>
-      </w:r>
-      <w:proofErr w:type="spellEnd"/>
-      <w:r>
-        <w:rPr>
-          <w:lang w:val="cs-CZ"/>
-        </w:rPr>
-        <w:t xml:space="preserve"> Mobile. Na internetu lze najít m</w:t>
-      </w:r>
-      <w:r>
-        <w:rPr>
-          <w:lang w:val="cs-CZ"/>
-        </w:rPr>
-        <w:t>noho ukázkových videí či návodů na propojení.</w:t>
-      </w:r>
-    </w:p>
-    <w:p>
-      <w:pPr>
-        <w:pStyle w:val="Nadpis2"/>
-        <w:rPr>
-          <w:lang w:val="cs-CZ"/>
-        </w:rPr>
-      </w:pPr>
-      <w:bookmarkStart w:id="60" w:name="_Toc382491453"/>
-      <w:bookmarkStart w:id="61" w:name="_Toc382491517"/>
-      <w:r>
-        <w:rPr>
-          <w:lang w:val="cs-CZ"/>
-        </w:rPr>
-        <w:t>Nastudovat způsoby rozpoznávání informací v EEG datech.</w:t>
-      </w:r>
-      <w:bookmarkEnd w:id="60"/>
-      <w:bookmarkEnd w:id="61"/>
-    </w:p>
-    <w:p>
-      <w:pPr>
-        <w:rPr>
-          <w:lang w:val="cs-CZ"/>
-        </w:rPr>
-      </w:pPr>
-      <w:r>
-        <w:rPr>
-          <w:lang w:val="cs-CZ"/>
-        </w:rPr>
-        <w:t>Vyhledání materiálů na internetu a konzultace se zadavatelem.</w:t>
-      </w:r>
-      <w:r>
-        <w:rPr>
-          <w:lang w:val="cs-CZ"/>
-        </w:rPr>
-        <w:t xml:space="preserve"> Tento krok lze provést až po nasnímání dat.</w:t>
-      </w:r>
-    </w:p>
-    <w:p>
-      <w:pPr>
-        <w:pStyle w:val="Nadpis2"/>
-        <w:rPr>
-          <w:lang w:val="cs-CZ"/>
-        </w:rPr>
-      </w:pPr>
-      <w:bookmarkStart w:id="62" w:name="_Toc382491454"/>
-      <w:bookmarkStart w:id="63" w:name="_Toc382491518"/>
-      <w:r>
-        <w:rPr>
-          <w:lang w:val="cs-CZ"/>
-        </w:rPr>
-        <w:t>Vyhledat informace o možných experimentech nutných k vyřešení úlohy.</w:t>
-      </w:r>
-      <w:bookmarkEnd w:id="62"/>
-      <w:bookmarkEnd w:id="63"/>
-    </w:p>
-    <w:p>
-      <w:pPr>
-        <w:rPr>
-          <w:lang w:val="cs-CZ"/>
-        </w:rPr>
-      </w:pPr>
-      <w:r>
-        <w:rPr>
-          <w:b/>
-          <w:lang w:val="cs-CZ"/>
-        </w:rPr>
-        <w:t>Na tomto kroku závisí výsledek celé úlohy.</w:t>
-      </w:r>
-      <w:r>
-        <w:rPr>
-          <w:lang w:val="cs-CZ"/>
-        </w:rPr>
-        <w:t xml:space="preserve"> Je třeba prozkoumat možnosti experimentů – záleží na zpětné vazbě během provádění, konkrétnosti úlohy, </w:t>
-      </w:r>
-      <w:proofErr w:type="spellStart"/>
-      <w:r>
-        <w:rPr>
-          <w:lang w:val="cs-CZ"/>
-        </w:rPr>
-        <w:t>zopakovatelnosti</w:t>
-      </w:r>
-      <w:proofErr w:type="spellEnd"/>
-      <w:r>
-        <w:rPr>
-          <w:lang w:val="cs-CZ"/>
-        </w:rPr>
-        <w:t xml:space="preserve"> a jednoznačnosti.</w:t>
-      </w:r>
-    </w:p>
-    <w:p>
-      <w:pPr>
-        <w:rPr>
-          <w:lang w:val="cs-CZ"/>
-        </w:rPr>
-      </w:pPr>
-    </w:p>
-    <w:p>
-      <w:pPr>
-        <w:rPr>
-          <w:lang w:val="cs-CZ"/>
-        </w:rPr>
-      </w:pPr>
-      <w:r>
-        <w:rPr>
-          <w:lang w:val="cs-CZ"/>
-        </w:rPr>
-        <w:t>Konzultace se zadavatelem, případně dalšími odborníky.</w:t>
-      </w:r>
-    </w:p>
-    <w:p>
-      <w:pPr>
-        <w:rPr>
-          <w:lang w:val="cs-CZ"/>
-        </w:rPr>
-      </w:pPr>
-      <w:r>
-        <w:rPr>
-          <w:lang w:val="cs-CZ"/>
-        </w:rPr>
-        <w:t xml:space="preserve">Předem známé části, které lze sledovat – úroveň soustředění, meditace a mrkání. Tyto údaje by mohl poskytovat i dodávaný nástroj k měřícímu snímači </w:t>
-      </w:r>
-      <w:proofErr w:type="spellStart"/>
-      <w:r>
-        <w:rPr>
-          <w:lang w:val="cs-CZ"/>
-        </w:rPr>
-        <w:t>Mindwave</w:t>
-      </w:r>
-      <w:proofErr w:type="spellEnd"/>
-      <w:r>
-        <w:rPr>
-          <w:lang w:val="cs-CZ"/>
-        </w:rPr>
-        <w:t>.</w:t>
-      </w:r>
-    </w:p>
-    <w:p>
-      <w:pPr>
-        <w:pStyle w:val="Nadpis2"/>
-        <w:rPr>
-          <w:lang w:val="cs-CZ"/>
-        </w:rPr>
-      </w:pPr>
-      <w:bookmarkStart w:id="64" w:name="_Toc382491455"/>
-      <w:bookmarkStart w:id="65" w:name="_Toc382491519"/>
-      <w:r>
-        <w:rPr>
-          <w:lang w:val="cs-CZ"/>
-        </w:rPr>
-        <w:t>P</w:t>
-      </w:r>
-      <w:r>
-        <w:rPr>
-          <w:lang w:val="cs-CZ"/>
-        </w:rPr>
-        <w:t xml:space="preserve">rovést vhodný experiment – nasnímání dat do </w:t>
-      </w:r>
-      <w:proofErr w:type="spellStart"/>
-      <w:r>
-        <w:rPr>
-          <w:lang w:val="cs-CZ"/>
-        </w:rPr>
-        <w:t>offline</w:t>
-      </w:r>
-      <w:proofErr w:type="spellEnd"/>
-      <w:r>
-        <w:rPr>
-          <w:lang w:val="cs-CZ"/>
-        </w:rPr>
-        <w:t xml:space="preserve"> podoby</w:t>
-      </w:r>
-      <w:r>
-        <w:rPr>
-          <w:lang w:val="cs-CZ"/>
-        </w:rPr>
-        <w:t>.</w:t>
-      </w:r>
-      <w:bookmarkEnd w:id="64"/>
-      <w:bookmarkEnd w:id="65"/>
-    </w:p>
-    <w:p>
-      <w:pPr>
-        <w:rPr>
-          <w:lang w:val="cs-CZ"/>
-        </w:rPr>
-      </w:pPr>
-      <w:r>
-        <w:rPr>
-          <w:lang w:val="cs-CZ"/>
-        </w:rPr>
-        <w:t xml:space="preserve">Každý experiment by měl proběhnout vícekrát a s více testovanými osobami. Bude se dělat záznam průběhu experimentu (možné nahrát video záznam). </w:t>
-      </w:r>
-    </w:p>
-    <w:p>
-      <w:pPr>
-        <w:pStyle w:val="Nadpis2"/>
-        <w:rPr>
-          <w:lang w:val="cs-CZ"/>
-        </w:rPr>
-      </w:pPr>
-      <w:bookmarkStart w:id="66" w:name="_Toc382491456"/>
-      <w:bookmarkStart w:id="67" w:name="_Toc382491520"/>
-      <w:r>
-        <w:rPr>
-          <w:lang w:val="cs-CZ"/>
-        </w:rPr>
-        <w:t>Analyzování nasnímaných dat.</w:t>
-      </w:r>
-      <w:bookmarkEnd w:id="66"/>
-      <w:bookmarkEnd w:id="67"/>
-    </w:p>
-    <w:p>
-      <w:pPr>
-        <w:pStyle w:val="Nadpis2"/>
-        <w:rPr>
-          <w:lang w:val="cs-CZ"/>
-        </w:rPr>
-      </w:pPr>
-      <w:bookmarkStart w:id="68" w:name="_Toc382491457"/>
-      <w:bookmarkStart w:id="69" w:name="_Toc382491521"/>
-      <w:r>
-        <w:rPr>
-          <w:lang w:val="cs-CZ"/>
-        </w:rPr>
-        <w:t>Vývoj skriptu.</w:t>
-      </w:r>
-      <w:bookmarkEnd w:id="68"/>
-      <w:bookmarkEnd w:id="69"/>
-    </w:p>
-    <w:p>
-      <w:pPr>
-        <w:rPr>
-          <w:lang w:val="cs-CZ"/>
-        </w:rPr>
-      </w:pPr>
-      <w:r>
-        <w:rPr>
-          <w:b/>
-          <w:lang w:val="cs-CZ"/>
-        </w:rPr>
-        <w:t xml:space="preserve">Výsledná část naší práce. </w:t>
-      </w:r>
-      <w:r>
-        <w:rPr>
-          <w:lang w:val="cs-CZ"/>
-        </w:rPr>
-        <w:t xml:space="preserve">Počátečním předpokladem je vytvoření jednoduchého skriptu ovladatelného přes příkazy nebo GUI. </w:t>
-      </w:r>
-      <w:r>
-        <w:rPr>
-          <w:lang w:val="cs-CZ"/>
-        </w:rPr>
-        <w:t xml:space="preserve">Pravděpodobně </w:t>
-      </w:r>
-      <w:r>
-        <w:rPr>
-          <w:lang w:val="cs-CZ"/>
-        </w:rPr>
-        <w:t>by měl</w:t>
-      </w:r>
-      <w:r>
-        <w:rPr>
-          <w:lang w:val="cs-CZ"/>
-        </w:rPr>
-        <w:t xml:space="preserve"> obsahovat část pro nasnímání údajů pro novou osobu</w:t>
-      </w:r>
-      <w:r>
-        <w:rPr>
-          <w:lang w:val="cs-CZ"/>
-        </w:rPr>
-        <w:t xml:space="preserve"> (může nastat situace, že tato část nebude nutná) </w:t>
-      </w:r>
-      <w:r>
-        <w:rPr>
-          <w:lang w:val="cs-CZ"/>
-        </w:rPr>
-        <w:t xml:space="preserve">a </w:t>
-      </w:r>
-      <w:r>
-        <w:rPr>
-          <w:lang w:val="cs-CZ"/>
-        </w:rPr>
-        <w:t xml:space="preserve">část pro </w:t>
-      </w:r>
-      <w:r>
-        <w:rPr>
-          <w:lang w:val="cs-CZ"/>
-        </w:rPr>
-        <w:t>samotný běh</w:t>
-      </w:r>
-      <w:r>
-        <w:rPr>
-          <w:lang w:val="cs-CZ"/>
-        </w:rPr>
-        <w:t xml:space="preserve"> analyzování dat</w:t>
-      </w:r>
-      <w:r>
-        <w:rPr>
-          <w:lang w:val="cs-CZ"/>
-        </w:rPr>
-        <w:t>, při kterém se budou vyhodnocovat EEG data</w:t>
-      </w:r>
-      <w:r>
-        <w:rPr>
-          <w:lang w:val="cs-CZ"/>
-        </w:rPr>
-        <w:t xml:space="preserve"> a dle nich provádět akce</w:t>
-      </w:r>
-      <w:r>
-        <w:rPr>
-          <w:lang w:val="cs-CZ"/>
-        </w:rPr>
-        <w:t xml:space="preserve">. Může se jednat například o ovládání přepínačů soustředěním, pohyb kurzoru, apod. (pouze ilustrační příklady). </w:t>
-      </w:r>
-    </w:p>
-    <w:p>
-      <w:pPr>
-        <w:pStyle w:val="Nadpis2"/>
-        <w:rPr>
-          <w:lang w:val="cs-CZ"/>
-        </w:rPr>
-      </w:pPr>
-      <w:bookmarkStart w:id="70" w:name="_Toc382491458"/>
-      <w:bookmarkStart w:id="71" w:name="_Toc382491522"/>
-      <w:r>
-        <w:rPr>
-          <w:lang w:val="cs-CZ"/>
-        </w:rPr>
-        <w:t>Testování v reálném čase.</w:t>
-      </w:r>
-      <w:bookmarkEnd w:id="70"/>
-      <w:bookmarkEnd w:id="71"/>
-      <w:r>
-        <w:rPr>
-          <w:lang w:val="cs-CZ"/>
-        </w:rPr>
-        <w:t xml:space="preserve"> </w:t>
-      </w:r>
-    </w:p>
-    <w:p>
-      <w:pPr>
-        <w:rPr>
-          <w:lang w:val="cs-CZ"/>
-        </w:rPr>
-      </w:pPr>
-      <w:r>
-        <w:rPr>
-          <w:lang w:val="cs-CZ"/>
-        </w:rPr>
-        <w:t xml:space="preserve">Testování a ladění vytvořeného skriptu. Hledání hranic FAR </w:t>
-      </w:r>
-      <w:r>
-        <w:rPr>
-          <w:lang w:val="cs-CZ"/>
-        </w:rPr>
-        <w:t>a FRR.</w:t>
-      </w:r>
-    </w:p>
-    <w:p>
-      <w:pPr>
-        <w:spacing w:line="240" w:lineRule="auto"/>
-        <w:rPr>
-          <w:lang w:val="cs-CZ"/>
-        </w:rPr>
-      </w:pPr>
-      <w:r>
-        <w:rPr>
-          <w:lang w:val="cs-CZ"/>
-        </w:rPr>
-        <w:br w:type="page"/>
-      </w:r>
-    </w:p>
-    <w:p>
-      <w:pPr>
-        <w:pStyle w:val="TOCEntry"/>
-        <w:rPr>
-          <w:lang w:val="cs-CZ"/>
-        </w:rPr>
-      </w:pPr>
-      <w:bookmarkStart w:id="72" w:name="_Toc439994696"/>
-      <w:bookmarkStart w:id="73" w:name="_Toc26969083"/>
-      <w:bookmarkEnd w:id="57"/>
       <w:r>
         <w:rPr>
           <w:lang w:val="cs-CZ"/>
@@ -4714,8 +4689,8 @@
         </w:rPr>
         <w:t xml:space="preserve"> A: </w:t>
       </w:r>
+      <w:bookmarkEnd w:id="71"/>
       <w:bookmarkEnd w:id="72"/>
-      <w:bookmarkEnd w:id="73"/>
       <w:r>
         <w:rPr>
           <w:lang w:val="cs-CZ"/>
@@ -4731,8 +4706,8 @@
           <w:lang w:val="cs-CZ"/>
         </w:rPr>
       </w:pPr>
-      <w:bookmarkStart w:id="74" w:name="_Toc439994697"/>
-      <w:bookmarkStart w:id="75" w:name="_Toc26969084"/>
+      <w:bookmarkStart w:id="73" w:name="_Toc439994697"/>
+      <w:bookmarkStart w:id="74" w:name="_Toc26969084"/>
       <w:r>
         <w:rPr>
           <w:b/>
@@ -5105,8 +5080,8 @@
         </w:rPr>
       </w:pPr>
     </w:p>
+    <w:bookmarkEnd w:id="73"/>
     <w:bookmarkEnd w:id="74"/>
-    <w:bookmarkEnd w:id="75"/>
     <w:p>
       <w:pPr>
         <w:spacing w:line="240" w:lineRule="auto"/>
@@ -5128,6 +5103,7 @@
     </w:p>
     <w:p>
       <w:pPr>
+        <w:outlineLvl w:val="0"/>
         <w:rPr>
           <w:b/>
           <w:lang w:val="cs-CZ"/>
@@ -5152,7 +5128,15 @@
         <w:rPr>
           <w:lang w:val="cs-CZ"/>
         </w:rPr>
-        <w:t xml:space="preserve">Předkládaný dokument specifikace požadavků verze </w:t>
+        <w:t>Předkládaný dokum</w:t>
+      </w:r>
+      <w:bookmarkStart w:id="75" w:name="_GoBack"/>
+      <w:bookmarkEnd w:id="75"/>
+      <w:r>
+        <w:rPr>
+          <w:lang w:val="cs-CZ"/>
+        </w:rPr>
+        <w:t xml:space="preserve">ent specifikace požadavků verze </w:t>
       </w:r>
       <w:r>
         <w:rPr>
@@ -5200,6 +5184,9 @@
     </w:p>
     <w:p>
       <w:pPr>
+        <w:tabs>
+          <w:tab w:val="center" w:pos="7371"/>
+        </w:tabs>
         <w:spacing w:line="600" w:lineRule="auto"/>
         <w:rPr>
           <w:lang w:val="cs-CZ"/>
@@ -5209,7 +5196,13 @@
         <w:rPr>
           <w:lang w:val="cs-CZ"/>
         </w:rPr>
-        <w:t>V Plzni dne</w:t>
+        <w:t>V P</w:t>
+      </w:r>
+      <w:r>
+        <w:rPr>
+          <w:lang w:val="cs-CZ"/>
+        </w:rPr>
+        <w:t>lzni dne</w:t>
       </w:r>
       <w:r>
         <w:rPr>
@@ -5221,94 +5214,19 @@
         <w:rPr>
           <w:lang w:val="cs-CZ"/>
         </w:rPr>
-        <w:tab/>
-      </w:r>
-      <w:r>
-        <w:rPr>
-          <w:lang w:val="cs-CZ"/>
-        </w:rPr>
-        <w:tab/>
-      </w:r>
-      <w:r>
-        <w:rPr>
-          <w:lang w:val="cs-CZ"/>
-        </w:rPr>
-        <w:tab/>
-      </w:r>
-      <w:r>
-        <w:rPr>
-          <w:lang w:val="cs-CZ"/>
-        </w:rPr>
-        <w:tab/>
-      </w:r>
-      <w:r>
-        <w:rPr>
-          <w:lang w:val="cs-CZ"/>
-        </w:rPr>
-        <w:tab/>
-      </w:r>
-      <w:r>
-        <w:rPr>
-          <w:lang w:val="cs-CZ"/>
-        </w:rPr>
-        <w:tab/>
-      </w:r>
-      <w:r>
-        <w:rPr>
-          <w:lang w:val="cs-CZ"/>
-        </w:rPr>
         <w:t>Ing. Pavel MAUTNER, Ph.D.</w:t>
       </w:r>
     </w:p>
     <w:p>
       <w:pPr>
+        <w:tabs>
+          <w:tab w:val="center" w:pos="7371"/>
+        </w:tabs>
         <w:rPr>
           <w:rFonts w:asciiTheme="minorHAnsi" w:hAnsiTheme="minorHAnsi"/>
           <w:lang w:val="cs-CZ"/>
         </w:rPr>
       </w:pPr>
-      <w:r>
-        <w:rPr>
-          <w:lang w:val="cs-CZ"/>
-        </w:rPr>
-        <w:tab/>
-      </w:r>
-      <w:r>
-        <w:rPr>
-          <w:lang w:val="cs-CZ"/>
-        </w:rPr>
-        <w:tab/>
-      </w:r>
-      <w:r>
-        <w:rPr>
-          <w:lang w:val="cs-CZ"/>
-        </w:rPr>
-        <w:tab/>
-      </w:r>
-      <w:r>
-        <w:rPr>
-          <w:lang w:val="cs-CZ"/>
-        </w:rPr>
-        <w:tab/>
-      </w:r>
-      <w:r>
-        <w:rPr>
-          <w:lang w:val="cs-CZ"/>
-        </w:rPr>
-        <w:tab/>
-      </w:r>
-      <w:r>
-        <w:rPr>
-          <w:lang w:val="cs-CZ"/>
-        </w:rPr>
-        <w:tab/>
-      </w:r>
-      <w:r>
-        <w:rPr>
-          <w:lang w:val="cs-CZ"/>
-        </w:rPr>
-        <w:tab/>
-      </w:r>
       <w:r>
         <w:rPr>
           <w:lang w:val="cs-CZ"/>
@@ -5342,58 +5260,13 @@
     </w:p>
     <w:p>
       <w:pPr>
-        <w:rPr>
-          <w:lang w:val="cs-CZ"/>
-        </w:rPr>
-      </w:pPr>
-      <w:r>
-        <w:rPr>
-          <w:lang w:val="cs-CZ"/>
-        </w:rPr>
-        <w:tab/>
-      </w:r>
-      <w:r>
-        <w:rPr>
-          <w:lang w:val="cs-CZ"/>
-        </w:rPr>
-        <w:tab/>
-      </w:r>
-      <w:r>
-        <w:rPr>
-          <w:lang w:val="cs-CZ"/>
-        </w:rPr>
-        <w:tab/>
-      </w:r>
-      <w:r>
-        <w:rPr>
-          <w:lang w:val="cs-CZ"/>
-        </w:rPr>
-        <w:tab/>
-      </w:r>
-      <w:r>
-        <w:rPr>
-          <w:lang w:val="cs-CZ"/>
-        </w:rPr>
-        <w:tab/>
-      </w:r>
-      <w:r>
-        <w:rPr>
-          <w:lang w:val="cs-CZ"/>
-        </w:rPr>
-        <w:tab/>
-      </w:r>
-      <w:r>
-        <w:rPr>
-          <w:lang w:val="cs-CZ"/>
-        </w:rPr>
-        <w:tab/>
-      </w:r>
-      <w:r>
-        <w:rPr>
-          <w:lang w:val="cs-CZ"/>
-        </w:rPr>
-        <w:tab/>
-      </w:r>
+        <w:tabs>
+          <w:tab w:val="center" w:pos="7371"/>
+        </w:tabs>
+        <w:rPr>
+          <w:lang w:val="cs-CZ"/>
+        </w:rPr>
+      </w:pPr>
       <w:r>
         <w:rPr>
           <w:lang w:val="cs-CZ"/>
@@ -5495,6 +5368,9 @@
     </w:p>
     <w:p>
       <w:pPr>
+        <w:tabs>
+          <w:tab w:val="center" w:pos="7371"/>
+        </w:tabs>
         <w:spacing w:line="600" w:lineRule="auto"/>
         <w:rPr>
           <w:lang w:val="cs-CZ"/>
@@ -5505,42 +5381,6 @@
           <w:lang w:val="cs-CZ"/>
         </w:rPr>
         <w:t>V Plzni dne</w:t>
-      </w:r>
-      <w:r>
-        <w:rPr>
-          <w:lang w:val="cs-CZ"/>
-        </w:rPr>
-        <w:tab/>
-      </w:r>
-      <w:r>
-        <w:rPr>
-          <w:lang w:val="cs-CZ"/>
-        </w:rPr>
-        <w:tab/>
-      </w:r>
-      <w:r>
-        <w:rPr>
-          <w:lang w:val="cs-CZ"/>
-        </w:rPr>
-        <w:tab/>
-      </w:r>
-      <w:r>
-        <w:rPr>
-          <w:lang w:val="cs-CZ"/>
-        </w:rPr>
-        <w:tab/>
-      </w:r>
-      <w:r>
-        <w:rPr>
-          <w:lang w:val="cs-CZ"/>
-        </w:rPr>
-        <w:tab/>
-      </w:r>
-      <w:r>
-        <w:rPr>
-          <w:lang w:val="cs-CZ"/>
-        </w:rPr>
-        <w:tab/>
       </w:r>
       <w:r>
         <w:rPr>
@@ -5567,52 +5407,13 @@
     </w:p>
     <w:p>
       <w:pPr>
-        <w:rPr>
-          <w:lang w:val="cs-CZ"/>
-        </w:rPr>
-      </w:pPr>
-      <w:r>
-        <w:rPr>
-          <w:lang w:val="cs-CZ"/>
-        </w:rPr>
-        <w:tab/>
-      </w:r>
-      <w:r>
-        <w:rPr>
-          <w:lang w:val="cs-CZ"/>
-        </w:rPr>
-        <w:tab/>
-      </w:r>
-      <w:r>
-        <w:rPr>
-          <w:lang w:val="cs-CZ"/>
-        </w:rPr>
-        <w:tab/>
-      </w:r>
-      <w:r>
-        <w:rPr>
-          <w:lang w:val="cs-CZ"/>
-        </w:rPr>
-        <w:tab/>
-      </w:r>
-      <w:r>
-        <w:rPr>
-          <w:lang w:val="cs-CZ"/>
-        </w:rPr>
-        <w:tab/>
-      </w:r>
-      <w:r>
-        <w:rPr>
-          <w:lang w:val="cs-CZ"/>
-        </w:rPr>
-        <w:tab/>
-      </w:r>
-      <w:r>
-        <w:rPr>
-          <w:lang w:val="cs-CZ"/>
-        </w:rPr>
-        <w:tab/>
-      </w:r>
+        <w:tabs>
+          <w:tab w:val="center" w:pos="7371"/>
+        </w:tabs>
+        <w:rPr>
+          <w:lang w:val="cs-CZ"/>
+        </w:rPr>
+      </w:pPr>
       <w:r>
         <w:rPr>
           <w:lang w:val="cs-CZ"/>
@@ -5646,6 +5447,9 @@
     </w:p>
     <w:p>
       <w:pPr>
+        <w:tabs>
+          <w:tab w:val="center" w:pos="7371"/>
+        </w:tabs>
         <w:rPr>
           <w:lang w:val="cs-CZ"/>
         </w:rPr>
@@ -5660,55 +5464,19 @@
         <w:rPr>
           <w:lang w:val="cs-CZ"/>
         </w:rPr>
-        <w:tab/>
-      </w:r>
-      <w:r>
-        <w:rPr>
-          <w:lang w:val="cs-CZ"/>
-        </w:rPr>
-        <w:tab/>
-      </w:r>
-      <w:r>
-        <w:rPr>
-          <w:lang w:val="cs-CZ"/>
-        </w:rPr>
-        <w:tab/>
-      </w:r>
-      <w:r>
-        <w:rPr>
-          <w:lang w:val="cs-CZ"/>
-        </w:rPr>
-        <w:tab/>
-      </w:r>
-      <w:r>
-        <w:rPr>
-          <w:lang w:val="cs-CZ"/>
-        </w:rPr>
-        <w:tab/>
-      </w:r>
-      <w:r>
-        <w:rPr>
-          <w:lang w:val="cs-CZ"/>
-        </w:rPr>
-        <w:tab/>
-      </w:r>
-      <w:r>
-        <w:rPr>
-          <w:lang w:val="cs-CZ"/>
-        </w:rPr>
-        <w:tab/>
-      </w:r>
-      <w:r>
-        <w:rPr>
-          <w:lang w:val="cs-CZ"/>
-        </w:rPr>
-        <w:tab/>
-      </w:r>
-      <w:r>
-        <w:rPr>
-          <w:lang w:val="cs-CZ"/>
-        </w:rPr>
-        <w:t>Podpis šéfa týmu</w:t>
+        <w:t xml:space="preserve">Podpis </w:t>
+      </w:r>
+      <w:r>
+        <w:rPr>
+          <w:lang w:val="cs-CZ"/>
+        </w:rPr>
+        <w:t>zástupce</w:t>
+      </w:r>
+      <w:r>
+        <w:rPr>
+          <w:lang w:val="cs-CZ"/>
+        </w:rPr>
+        <w:t xml:space="preserve"> týmu</w:t>
       </w:r>
     </w:p>
     <w:p>
@@ -8790,7 +8558,7 @@
 </file>
 
 <file path=customXml/itemProps1.xml><?xml version="1.0" encoding="utf-8"?>
-<ds:datastoreItem xmlns:ds="http://schemas.openxmlformats.org/officeDocument/2006/customXml" ds:itemID="{30D8AB3B-F257-424F-A8C3-BC2C11C34063}">
+<ds:datastoreItem xmlns:ds="http://schemas.openxmlformats.org/officeDocument/2006/customXml" ds:itemID="{FA519FA0-ED2E-4EDA-8988-1CFECF6E820C}">
   <ds:schemaRefs>
     <ds:schemaRef ds:uri="http://schemas.openxmlformats.org/officeDocument/2006/bibliography"/>
   </ds:schemaRefs>

</xml_diff>

<commit_message>
Specifikace - doplnění data, drobné úpravy
</commit_message>
<xml_diff>
--- a/documents/JAK - Specifikace.docx
+++ b/documents/JAK - Specifikace.docx
@@ -193,30 +193,21 @@
     </w:p>
     <w:p>
       <w:pPr>
-        <w:pStyle w:val="Zkladntextodsazen"/>
-        <w:ind w:left="0"/>
         <w:jc w:val="center"/>
-        <w:rPr>
-          <w:rFonts w:ascii="Arial" w:hAnsi="Arial"/>
-          <w:b/>
-          <w:color w:val="FF0000"/>
-        </w:rPr>
       </w:pPr>
       <w:commentRangeStart w:id="1"/>
-      <w:r>
-        <w:rPr>
-          <w:rFonts w:ascii="Arial" w:hAnsi="Arial"/>
-          <w:b/>
-          <w:color w:val="FF0000"/>
-        </w:rPr>
-        <w:t>&lt; Datum odevzdání &gt;</w:t>
+      <w:proofErr w:type="gramStart"/>
+      <w:r>
+        <w:t>5. 5.</w:t>
+      </w:r>
+      <w:proofErr w:type="gramEnd"/>
+      <w:r>
+        <w:t xml:space="preserve"> 2014</w:t>
       </w:r>
       <w:commentRangeEnd w:id="1"/>
       <w:r>
         <w:rPr>
           <w:rStyle w:val="Odkaznakoment"/>
-          <w:rFonts w:ascii="Times" w:hAnsi="Times"/>
-          <w:lang w:val="en-US" w:eastAsia="en-US"/>
         </w:rPr>
         <w:commentReference w:id="1"/>
       </w:r>
@@ -3432,40 +3423,14 @@
       </w:pPr>
     </w:p>
     <w:p>
-      <w:pPr>
-        <w:pStyle w:val="Zkladntext"/>
-        <w:spacing w:after="0"/>
-        <w:jc w:val="both"/>
-        <w:rPr>
-          <w:rFonts w:ascii="Arial" w:hAnsi="Arial" w:cs="Arial"/>
-          <w:i/>
-          <w:color w:val="0000FF"/>
-          <w:sz w:val="22"/>
-          <w:szCs w:val="22"/>
-        </w:rPr>
-      </w:pPr>
       <w:bookmarkStart w:id="27" w:name="_Toc439994673"/>
       <w:bookmarkStart w:id="28" w:name="_Toc26969061"/>
       <w:del w:id="29" w:author="Autor">
         <w:r>
-          <w:rPr>
-            <w:rFonts w:ascii="Arial" w:hAnsi="Arial" w:cs="Arial"/>
-            <w:i/>
-            <w:color w:val="0000FF"/>
-            <w:sz w:val="22"/>
-            <w:szCs w:val="22"/>
-          </w:rPr>
           <w:delText>Zde uveďte úplný seznam dokumentů citovaných nebo odkazovaných v tomto DSP. Anotace všech dokumentů by měla být ve standardním formátu. Jedna možnost: Autoři (pokud jsou v dokumentu uvedeni), název, datum vydání a vydavatel. Pokud to není zřejmé, je třeba také uvést, odkud lze dokument získat (nejlépe URL). Pokud je odkazů velké množství, lze je uvést v příloze.</w:delText>
         </w:r>
       </w:del>
       <w:r>
-        <w:rPr>
-          <w:rFonts w:ascii="Arial" w:hAnsi="Arial" w:cs="Arial"/>
-          <w:i/>
-          <w:color w:val="0000FF"/>
-          <w:sz w:val="22"/>
-          <w:szCs w:val="22"/>
-        </w:rPr>
         <w:br w:type="page"/>
       </w:r>
     </w:p>
@@ -4081,19 +4046,8 @@
       </w:del>
     </w:p>
     <w:p>
-      <w:pPr>
-        <w:spacing w:line="240" w:lineRule="auto"/>
-        <w:rPr>
-          <w:rFonts w:ascii="Arial" w:hAnsi="Arial"/>
-          <w:i/>
-          <w:color w:val="0000FF"/>
-          <w:sz w:val="22"/>
-          <w:lang w:val="cs-CZ"/>
-        </w:rPr>
-      </w:pPr>
-      <w:r>
-        <w:rPr>
-          <w:color w:val="0000FF"/>
+      <w:r>
+        <w:rPr>
           <w:lang w:val="cs-CZ"/>
         </w:rPr>
         <w:br w:type="page"/>
@@ -4427,6 +4381,12 @@
         <w:rPr>
           <w:lang w:val="cs-CZ"/>
         </w:rPr>
+        <w:t xml:space="preserve"> jako zpětnou vazbu během měření</w:t>
+      </w:r>
+      <w:r>
+        <w:rPr>
+          <w:lang w:val="cs-CZ"/>
+        </w:rPr>
         <w:t>.</w:t>
       </w:r>
     </w:p>
@@ -4534,7 +4494,7 @@
           <w:b/>
           <w:lang w:val="cs-CZ"/>
         </w:rPr>
-        <w:t xml:space="preserve">Výsledná část naší práce. </w:t>
+        <w:t xml:space="preserve">Výsledná část práce. </w:t>
       </w:r>
       <w:r>
         <w:rPr>
@@ -5083,19 +5043,8 @@
     <w:bookmarkEnd w:id="73"/>
     <w:bookmarkEnd w:id="74"/>
     <w:p>
-      <w:pPr>
-        <w:spacing w:line="240" w:lineRule="auto"/>
-        <w:rPr>
-          <w:rFonts w:ascii="Arial" w:hAnsi="Arial"/>
-          <w:color w:val="0000FF"/>
-          <w:sz w:val="22"/>
-          <w:lang w:val="cs-CZ"/>
-        </w:rPr>
-      </w:pPr>
-      <w:r>
-        <w:rPr>
-          <w:i/>
-          <w:color w:val="0000FF"/>
+      <w:r>
+        <w:rPr>
           <w:lang w:val="cs-CZ"/>
         </w:rPr>
         <w:br w:type="page"/>
@@ -5128,15 +5077,7 @@
         <w:rPr>
           <w:lang w:val="cs-CZ"/>
         </w:rPr>
-        <w:t>Předkládaný dokum</w:t>
-      </w:r>
-      <w:bookmarkStart w:id="75" w:name="_GoBack"/>
-      <w:bookmarkEnd w:id="75"/>
-      <w:r>
-        <w:rPr>
-          <w:lang w:val="cs-CZ"/>
-        </w:rPr>
-        <w:t xml:space="preserve">ent specifikace požadavků verze </w:t>
+        <w:t xml:space="preserve">Předkládaný dokument specifikace požadavků verze </w:t>
       </w:r>
       <w:r>
         <w:rPr>
@@ -5174,6 +5115,13 @@
         </w:rPr>
         <w:t xml:space="preserve"> dohodl.</w:t>
       </w:r>
+    </w:p>
+    <w:p>
+      <w:pPr>
+        <w:rPr>
+          <w:lang w:val="cs-CZ"/>
+        </w:rPr>
+      </w:pPr>
     </w:p>
     <w:p>
       <w:pPr>
@@ -5229,6 +5177,7 @@
       </w:pPr>
       <w:r>
         <w:rPr>
+          <w:rFonts w:asciiTheme="minorHAnsi" w:hAnsiTheme="minorHAnsi"/>
           <w:lang w:val="cs-CZ"/>
         </w:rPr>
         <w:tab/>
@@ -5239,23 +5188,7 @@
           <w:sz w:val="22"/>
           <w:lang w:val="cs-CZ"/>
         </w:rPr>
-        <w:t>……………</w:t>
-      </w:r>
-      <w:r>
-        <w:rPr>
-          <w:rFonts w:asciiTheme="minorHAnsi" w:hAnsiTheme="minorHAnsi"/>
-          <w:sz w:val="22"/>
-          <w:lang w:val="cs-CZ"/>
-        </w:rPr>
-        <w:t>.</w:t>
-      </w:r>
-      <w:r>
-        <w:rPr>
-          <w:rFonts w:asciiTheme="minorHAnsi" w:hAnsiTheme="minorHAnsi"/>
-          <w:sz w:val="22"/>
-          <w:lang w:val="cs-CZ"/>
-        </w:rPr>
-        <w:t>……………………………………</w:t>
+        <w:t>.................................................</w:t>
       </w:r>
     </w:p>
     <w:p>
@@ -5290,6 +5223,14 @@
     <w:p>
       <w:pPr>
         <w:rPr>
+          <w:lang w:val="cs-CZ"/>
+        </w:rPr>
+      </w:pPr>
+    </w:p>
+    <w:p>
+      <w:pPr>
+        <w:outlineLvl w:val="0"/>
+        <w:rPr>
           <w:b/>
           <w:lang w:val="cs-CZ"/>
         </w:rPr>
@@ -5324,40 +5265,21 @@
         <w:rPr>
           <w:lang w:val="cs-CZ"/>
         </w:rPr>
-        <w:t xml:space="preserve"> se zavazuje vytvořit a předat sw produkt specifikovaný v tomto dokumentu zadavateli v dohodnutém rozsahu, kvalitě a termínu, nejdéle však </w:t>
-      </w:r>
-      <w:proofErr w:type="gramStart"/>
-      <w:r>
-        <w:rPr>
-          <w:lang w:val="cs-CZ"/>
-        </w:rPr>
-        <w:t xml:space="preserve">do </w:t>
-      </w:r>
-      <w:commentRangeStart w:id="76"/>
-      <w:r>
-        <w:rPr>
-          <w:b/>
-          <w:color w:val="FF0000"/>
-          <w:lang w:val="cs-CZ"/>
-        </w:rPr>
-        <w:t>??????????????</w:t>
-      </w:r>
-      <w:r>
-        <w:rPr>
-          <w:b/>
-          <w:color w:val="FF0000"/>
-          <w:lang w:val="cs-CZ"/>
-        </w:rPr>
-        <w:t>.</w:t>
-      </w:r>
-      <w:commentRangeEnd w:id="76"/>
-      <w:r>
-        <w:rPr>
-          <w:rStyle w:val="Odkaznakoment"/>
-        </w:rPr>
-        <w:commentReference w:id="76"/>
-      </w:r>
-      <w:proofErr w:type="gramEnd"/>
+        <w:t xml:space="preserve"> se zavazuje vytvořit a předat sw produkt specifikovaný v tomto dokumentu zadavateli v dohodnutém rozsahu, kvalitě a termínu, nejdéle však do </w:t>
+      </w:r>
+      <w:r>
+        <w:rPr>
+          <w:lang w:val="cs-CZ"/>
+        </w:rPr>
+        <w:t>5. 5. 2014.</w:t>
+      </w:r>
+    </w:p>
+    <w:p>
+      <w:pPr>
+        <w:rPr>
+          <w:lang w:val="cs-CZ"/>
+        </w:rPr>
+      </w:pPr>
     </w:p>
     <w:p>
       <w:pPr>
@@ -5388,21 +5310,17 @@
         </w:rPr>
         <w:tab/>
       </w:r>
-      <w:commentRangeStart w:id="77"/>
-      <w:r>
-        <w:rPr>
-          <w:b/>
-          <w:color w:val="FF0000"/>
-          <w:lang w:val="cs-CZ"/>
-        </w:rPr>
-        <w:t>????????????????</w:t>
-      </w:r>
-      <w:commentRangeEnd w:id="77"/>
       <w:r>
         <w:rPr>
           <w:rStyle w:val="Odkaznakoment"/>
         </w:rPr>
-        <w:commentReference w:id="77"/>
+        <w:commentReference w:id="75"/>
+      </w:r>
+      <w:r>
+        <w:rPr>
+          <w:lang w:val="cs-CZ"/>
+        </w:rPr>
+        <w:t>Adam Vlášek</w:t>
       </w:r>
     </w:p>
     <w:p>
@@ -5426,23 +5344,7 @@
           <w:sz w:val="22"/>
           <w:lang w:val="cs-CZ"/>
         </w:rPr>
-        <w:t>……………</w:t>
-      </w:r>
-      <w:r>
-        <w:rPr>
-          <w:rFonts w:asciiTheme="minorHAnsi" w:hAnsiTheme="minorHAnsi"/>
-          <w:sz w:val="22"/>
-          <w:lang w:val="cs-CZ"/>
-        </w:rPr>
-        <w:t>.</w:t>
-      </w:r>
-      <w:r>
-        <w:rPr>
-          <w:rFonts w:asciiTheme="minorHAnsi" w:hAnsiTheme="minorHAnsi"/>
-          <w:sz w:val="22"/>
-          <w:lang w:val="cs-CZ"/>
-        </w:rPr>
-        <w:t>……………………………………</w:t>
+        <w:t>.................................................</w:t>
       </w:r>
     </w:p>
     <w:p>
@@ -5480,14 +5382,8 @@
       </w:r>
     </w:p>
     <w:p>
-      <w:pPr>
-        <w:pStyle w:val="template"/>
-        <w:rPr>
-          <w:i w:val="0"/>
-          <w:color w:val="0000FF"/>
-          <w:lang w:val="cs-CZ"/>
-        </w:rPr>
-      </w:pPr>
+      <w:bookmarkStart w:id="76" w:name="_GoBack"/>
+      <w:bookmarkEnd w:id="76"/>
     </w:p>
     <w:sectPr>
       <w:headerReference w:type="default" r:id="rId16"/>
@@ -5581,52 +5477,7 @@
       <w:proofErr w:type="spellEnd"/>
     </w:p>
   </w:comment>
-  <w:comment w:id="76" w:author="Autor" w:initials="A">
-    <w:p>
-      <w:pPr>
-        <w:pStyle w:val="Textkomente"/>
-      </w:pPr>
-      <w:r>
-        <w:rPr>
-          <w:rStyle w:val="Odkaznakoment"/>
-        </w:rPr>
-        <w:annotationRef/>
-      </w:r>
-      <w:proofErr w:type="spellStart"/>
-      <w:r>
-        <w:t>Viz</w:t>
-      </w:r>
-      <w:proofErr w:type="spellEnd"/>
-      <w:r>
-        <w:t xml:space="preserve"> </w:t>
-      </w:r>
-      <w:proofErr w:type="spellStart"/>
-      <w:r>
-        <w:t>i</w:t>
-      </w:r>
-      <w:proofErr w:type="spellEnd"/>
-      <w:r>
-        <w:t xml:space="preserve"> </w:t>
-      </w:r>
-      <w:proofErr w:type="spellStart"/>
-      <w:r>
-        <w:t>začátek</w:t>
-      </w:r>
-      <w:proofErr w:type="spellEnd"/>
-      <w:r>
-        <w:t xml:space="preserve"> </w:t>
-      </w:r>
-      <w:proofErr w:type="spellStart"/>
-      <w:r>
-        <w:t>dokumentu</w:t>
-      </w:r>
-      <w:proofErr w:type="spellEnd"/>
-      <w:r>
-        <w:t>.</w:t>
-      </w:r>
-    </w:p>
-  </w:comment>
-  <w:comment w:id="77" w:author="Autor" w:initials="A">
+  <w:comment w:id="75" w:author="Autor" w:initials="A">
     <w:p>
       <w:pPr>
         <w:pStyle w:val="Textkomente"/>
@@ -8558,7 +8409,7 @@
 </file>
 
 <file path=customXml/itemProps1.xml><?xml version="1.0" encoding="utf-8"?>
-<ds:datastoreItem xmlns:ds="http://schemas.openxmlformats.org/officeDocument/2006/customXml" ds:itemID="{FA519FA0-ED2E-4EDA-8988-1CFECF6E820C}">
+<ds:datastoreItem xmlns:ds="http://schemas.openxmlformats.org/officeDocument/2006/customXml" ds:itemID="{BBF6173E-4E21-485B-B8C6-57B36E36CD01}">
   <ds:schemaRefs>
     <ds:schemaRef ds:uri="http://schemas.openxmlformats.org/officeDocument/2006/bibliography"/>
   </ds:schemaRefs>

</xml_diff>

<commit_message>
Specifikace - změna zástupce týmu
</commit_message>
<xml_diff>
--- a/documents/JAK - Specifikace.docx
+++ b/documents/JAK - Specifikace.docx
@@ -5320,8 +5320,10 @@
         <w:rPr>
           <w:lang w:val="cs-CZ"/>
         </w:rPr>
-        <w:t>Adam Vlášek</w:t>
-      </w:r>
+        <w:t>Matěj Kareš</w:t>
+      </w:r>
+      <w:bookmarkStart w:id="76" w:name="_GoBack"/>
+      <w:bookmarkEnd w:id="76"/>
     </w:p>
     <w:p>
       <w:pPr>
@@ -5381,10 +5383,7 @@
         <w:t xml:space="preserve"> týmu</w:t>
       </w:r>
     </w:p>
-    <w:p>
-      <w:bookmarkStart w:id="76" w:name="_GoBack"/>
-      <w:bookmarkEnd w:id="76"/>
-    </w:p>
+    <w:p/>
     <w:sectPr>
       <w:headerReference w:type="default" r:id="rId16"/>
       <w:pgSz w:w="11907" w:h="16839" w:code="9"/>
@@ -8409,7 +8408,7 @@
 </file>
 
 <file path=customXml/itemProps1.xml><?xml version="1.0" encoding="utf-8"?>
-<ds:datastoreItem xmlns:ds="http://schemas.openxmlformats.org/officeDocument/2006/customXml" ds:itemID="{BBF6173E-4E21-485B-B8C6-57B36E36CD01}">
+<ds:datastoreItem xmlns:ds="http://schemas.openxmlformats.org/officeDocument/2006/customXml" ds:itemID="{EF39B834-217A-421C-8616-9D43AFB9C15E}">
   <ds:schemaRefs>
     <ds:schemaRef ds:uri="http://schemas.openxmlformats.org/officeDocument/2006/bibliography"/>
   </ds:schemaRefs>

</xml_diff>

<commit_message>
Specifikace 1.1 - drobné úpravy
</commit_message>
<xml_diff>
--- a/documents/JAK - Specifikace.docx
+++ b/documents/JAK - Specifikace.docx
@@ -12,6 +12,8 @@
         </w:rPr>
       </w:pPr>
       <w:bookmarkStart w:id="0" w:name="_Toc26969053"/>
+      <w:bookmarkStart w:id="1" w:name="_GoBack"/>
+      <w:bookmarkEnd w:id="1"/>
     </w:p>
     <w:p>
       <w:pPr>
@@ -195,7 +197,7 @@
       <w:pPr>
         <w:jc w:val="center"/>
       </w:pPr>
-      <w:commentRangeStart w:id="1"/>
+      <w:commentRangeStart w:id="2"/>
       <w:proofErr w:type="gramStart"/>
       <w:r>
         <w:t>5. 5.</w:t>
@@ -204,12 +206,12 @@
       <w:r>
         <w:t xml:space="preserve"> 2014</w:t>
       </w:r>
-      <w:commentRangeEnd w:id="1"/>
+      <w:commentRangeEnd w:id="2"/>
       <w:r>
         <w:rPr>
           <w:rStyle w:val="Odkaznakoment"/>
         </w:rPr>
-        <w:commentReference w:id="1"/>
+        <w:commentReference w:id="2"/>
       </w:r>
     </w:p>
     <w:p>
@@ -581,7 +583,7 @@
           <w:szCs w:val="28"/>
         </w:rPr>
       </w:pPr>
-      <w:bookmarkStart w:id="2" w:name="_Toc33604562"/>
+      <w:bookmarkStart w:id="3" w:name="_Toc33604562"/>
       <w:r>
         <w:rPr>
           <w:b/>
@@ -632,7 +634,7 @@
         <w:t xml:space="preserve"> </w:t>
       </w:r>
     </w:p>
-    <w:bookmarkEnd w:id="2"/>
+    <w:bookmarkEnd w:id="3"/>
     <w:p>
       <w:pPr>
         <w:spacing w:before="240" w:after="60" w:line="240" w:lineRule="auto"/>
@@ -877,10 +879,10 @@
           <w:lang w:val="cs-CZ"/>
         </w:rPr>
       </w:pPr>
-      <w:bookmarkStart w:id="3" w:name="_Toc33604563"/>
-      <w:bookmarkStart w:id="4" w:name="_Toc33604822"/>
-      <w:bookmarkStart w:id="5" w:name="_Toc33604884"/>
-      <w:bookmarkStart w:id="6" w:name="_Toc33604924"/>
+      <w:bookmarkStart w:id="4" w:name="_Toc33604563"/>
+      <w:bookmarkStart w:id="5" w:name="_Toc33604822"/>
+      <w:bookmarkStart w:id="6" w:name="_Toc33604884"/>
+      <w:bookmarkStart w:id="7" w:name="_Toc33604924"/>
       <w:r>
         <w:rPr>
           <w:rFonts w:ascii="Arial" w:hAnsi="Arial" w:cs="Arial"/>
@@ -890,10 +892,10 @@
         </w:rPr>
         <w:t>Historie dokumentu</w:t>
       </w:r>
-      <w:bookmarkEnd w:id="3"/>
       <w:bookmarkEnd w:id="4"/>
       <w:bookmarkEnd w:id="5"/>
       <w:bookmarkEnd w:id="6"/>
+      <w:bookmarkEnd w:id="7"/>
     </w:p>
     <w:p>
       <w:pPr>
@@ -908,9 +910,9 @@
         <w:tblLook w:val="0000" w:firstRow="0" w:lastRow="0" w:firstColumn="0" w:lastColumn="0" w:noHBand="0" w:noVBand="0"/>
       </w:tblPr>
       <w:tblGrid>
-        <w:gridCol w:w="2332"/>
+        <w:gridCol w:w="2331"/>
         <w:gridCol w:w="1207"/>
-        <w:gridCol w:w="3187"/>
+        <w:gridCol w:w="3188"/>
         <w:gridCol w:w="2517"/>
       </w:tblGrid>
       <w:tr>
@@ -1055,6 +1057,98 @@
                 <w:rFonts w:ascii="Arial" w:hAnsi="Arial" w:cs="Arial"/>
               </w:rPr>
               <w:t>Prvotní verze</w:t>
+            </w:r>
+          </w:p>
+        </w:tc>
+        <w:tc>
+          <w:tcPr>
+            <w:tcW w:w="2690" w:type="dxa"/>
+          </w:tcPr>
+          <w:p>
+            <w:pPr>
+              <w:pStyle w:val="Prosttext"/>
+              <w:jc w:val="both"/>
+              <w:rPr>
+                <w:rFonts w:ascii="Arial" w:hAnsi="Arial" w:cs="Arial"/>
+              </w:rPr>
+            </w:pPr>
+            <w:r>
+              <w:rPr>
+                <w:rFonts w:ascii="Arial" w:hAnsi="Arial" w:cs="Arial"/>
+              </w:rPr>
+              <w:t xml:space="preserve">V. </w:t>
+            </w:r>
+            <w:proofErr w:type="spellStart"/>
+            <w:r>
+              <w:rPr>
+                <w:rFonts w:ascii="Arial" w:hAnsi="Arial" w:cs="Arial"/>
+              </w:rPr>
+              <w:t>Kinkor</w:t>
+            </w:r>
+            <w:proofErr w:type="spellEnd"/>
+          </w:p>
+        </w:tc>
+      </w:tr>
+      <w:tr>
+        <w:tc>
+          <w:tcPr>
+            <w:tcW w:w="2454" w:type="dxa"/>
+          </w:tcPr>
+          <w:p>
+            <w:pPr>
+              <w:pStyle w:val="Prosttext"/>
+              <w:jc w:val="both"/>
+              <w:rPr>
+                <w:rFonts w:ascii="Arial" w:hAnsi="Arial" w:cs="Arial"/>
+              </w:rPr>
+            </w:pPr>
+            <w:proofErr w:type="gramStart"/>
+            <w:r>
+              <w:rPr>
+                <w:rFonts w:ascii="Arial" w:hAnsi="Arial" w:cs="Arial"/>
+              </w:rPr>
+              <w:t>25.3.2014</w:t>
+            </w:r>
+            <w:proofErr w:type="gramEnd"/>
+          </w:p>
+        </w:tc>
+        <w:tc>
+          <w:tcPr>
+            <w:tcW w:w="1254" w:type="dxa"/>
+          </w:tcPr>
+          <w:p>
+            <w:pPr>
+              <w:pStyle w:val="Prosttext"/>
+              <w:jc w:val="both"/>
+              <w:rPr>
+                <w:rFonts w:ascii="Arial" w:hAnsi="Arial" w:cs="Arial"/>
+              </w:rPr>
+            </w:pPr>
+            <w:r>
+              <w:rPr>
+                <w:rFonts w:ascii="Arial" w:hAnsi="Arial" w:cs="Arial"/>
+              </w:rPr>
+              <w:t>1.1</w:t>
+            </w:r>
+          </w:p>
+        </w:tc>
+        <w:tc>
+          <w:tcPr>
+            <w:tcW w:w="3420" w:type="dxa"/>
+          </w:tcPr>
+          <w:p>
+            <w:pPr>
+              <w:pStyle w:val="Prosttext"/>
+              <w:jc w:val="both"/>
+              <w:rPr>
+                <w:rFonts w:ascii="Arial" w:hAnsi="Arial" w:cs="Arial"/>
+              </w:rPr>
+            </w:pPr>
+            <w:r>
+              <w:rPr>
+                <w:rFonts w:ascii="Arial" w:hAnsi="Arial" w:cs="Arial"/>
+              </w:rPr>
+              <w:t>Opravy</w:t>
             </w:r>
           </w:p>
         </w:tc>
@@ -3104,8 +3198,8 @@
           <w:lang w:val="cs-CZ"/>
         </w:rPr>
       </w:pPr>
-      <w:bookmarkStart w:id="7" w:name="_Toc382491438"/>
-      <w:bookmarkStart w:id="8" w:name="_Toc382491502"/>
+      <w:bookmarkStart w:id="8" w:name="_Toc382491438"/>
+      <w:bookmarkStart w:id="9" w:name="_Toc382491502"/>
       <w:r>
         <w:rPr>
           <w:lang w:val="cs-CZ"/>
@@ -3113,8 +3207,8 @@
         <w:lastRenderedPageBreak/>
         <w:t>Úvod</w:t>
       </w:r>
-      <w:bookmarkEnd w:id="7"/>
       <w:bookmarkEnd w:id="8"/>
+      <w:bookmarkEnd w:id="9"/>
     </w:p>
     <w:p>
       <w:pPr>
@@ -3123,16 +3217,16 @@
           <w:lang w:val="cs-CZ"/>
         </w:rPr>
       </w:pPr>
-      <w:bookmarkStart w:id="9" w:name="_Toc382491439"/>
-      <w:bookmarkStart w:id="10" w:name="_Toc382491503"/>
+      <w:bookmarkStart w:id="10" w:name="_Toc382491439"/>
+      <w:bookmarkStart w:id="11" w:name="_Toc382491503"/>
       <w:r>
         <w:rPr>
           <w:lang w:val="cs-CZ"/>
         </w:rPr>
         <w:t>Předmět specifikace</w:t>
       </w:r>
-      <w:bookmarkEnd w:id="9"/>
       <w:bookmarkEnd w:id="10"/>
+      <w:bookmarkEnd w:id="11"/>
     </w:p>
     <w:p>
       <w:pPr>
@@ -3151,12 +3245,12 @@
       <w:pPr>
         <w:pStyle w:val="template"/>
         <w:rPr>
-          <w:del w:id="11" w:author="Autor"/>
+          <w:del w:id="12" w:author="Autor"/>
           <w:color w:val="0000FF"/>
           <w:lang w:val="cs-CZ"/>
         </w:rPr>
       </w:pPr>
-      <w:del w:id="12" w:author="Autor">
+      <w:del w:id="13" w:author="Autor">
         <w:r>
           <w:rPr>
             <w:color w:val="0000FF"/>
@@ -3173,16 +3267,16 @@
           <w:lang w:val="cs-CZ"/>
         </w:rPr>
       </w:pPr>
-      <w:bookmarkStart w:id="13" w:name="_Toc382491440"/>
-      <w:bookmarkStart w:id="14" w:name="_Toc382491504"/>
+      <w:bookmarkStart w:id="14" w:name="_Toc382491440"/>
+      <w:bookmarkStart w:id="15" w:name="_Toc382491504"/>
       <w:r>
         <w:rPr>
           <w:lang w:val="cs-CZ"/>
         </w:rPr>
         <w:t>Typografické konvence</w:t>
       </w:r>
-      <w:bookmarkEnd w:id="13"/>
       <w:bookmarkEnd w:id="14"/>
+      <w:bookmarkEnd w:id="15"/>
     </w:p>
     <w:p>
       <w:pPr>
@@ -3213,12 +3307,12 @@
       <w:pPr>
         <w:pStyle w:val="template"/>
         <w:rPr>
-          <w:del w:id="15" w:author="Autor"/>
+          <w:del w:id="16" w:author="Autor"/>
           <w:color w:val="0000FF"/>
           <w:lang w:val="cs-CZ"/>
         </w:rPr>
       </w:pPr>
-      <w:del w:id="16" w:author="Autor">
+      <w:del w:id="17" w:author="Autor">
         <w:r>
           <w:rPr>
             <w:color w:val="0000FF"/>
@@ -3235,16 +3329,16 @@
           <w:lang w:val="cs-CZ"/>
         </w:rPr>
       </w:pPr>
-      <w:bookmarkStart w:id="17" w:name="_Toc382491441"/>
-      <w:bookmarkStart w:id="18" w:name="_Toc382491505"/>
+      <w:bookmarkStart w:id="18" w:name="_Toc382491441"/>
+      <w:bookmarkStart w:id="19" w:name="_Toc382491505"/>
       <w:r>
         <w:rPr>
           <w:lang w:val="cs-CZ"/>
         </w:rPr>
         <w:t>Cílové publikum, návod ke čtení</w:t>
       </w:r>
-      <w:bookmarkEnd w:id="17"/>
       <w:bookmarkEnd w:id="18"/>
+      <w:bookmarkEnd w:id="19"/>
     </w:p>
     <w:p>
       <w:pPr>
@@ -3263,12 +3357,12 @@
       <w:pPr>
         <w:pStyle w:val="template"/>
         <w:rPr>
-          <w:del w:id="19" w:author="Autor"/>
+          <w:del w:id="20" w:author="Autor"/>
           <w:color w:val="0000FF"/>
           <w:lang w:val="cs-CZ"/>
         </w:rPr>
       </w:pPr>
-      <w:del w:id="20" w:author="Autor">
+      <w:del w:id="21" w:author="Autor">
         <w:r>
           <w:rPr>
             <w:color w:val="0000FF"/>
@@ -3285,16 +3379,16 @@
           <w:lang w:val="cs-CZ"/>
         </w:rPr>
       </w:pPr>
-      <w:bookmarkStart w:id="21" w:name="_Toc382491442"/>
-      <w:bookmarkStart w:id="22" w:name="_Toc382491506"/>
+      <w:bookmarkStart w:id="22" w:name="_Toc382491442"/>
+      <w:bookmarkStart w:id="23" w:name="_Toc382491506"/>
       <w:r>
         <w:rPr>
           <w:lang w:val="cs-CZ"/>
         </w:rPr>
         <w:t>Rozsah projektu</w:t>
       </w:r>
-      <w:bookmarkEnd w:id="21"/>
       <w:bookmarkEnd w:id="22"/>
+      <w:bookmarkEnd w:id="23"/>
     </w:p>
     <w:p>
       <w:pPr>
@@ -3361,12 +3455,12 @@
       <w:pPr>
         <w:pStyle w:val="template"/>
         <w:rPr>
-          <w:del w:id="23" w:author="Autor"/>
+          <w:del w:id="24" w:author="Autor"/>
           <w:color w:val="0000FF"/>
           <w:lang w:val="cs-CZ"/>
         </w:rPr>
       </w:pPr>
-      <w:del w:id="24" w:author="Autor">
+      <w:del w:id="25" w:author="Autor">
         <w:r>
           <w:rPr>
             <w:color w:val="0000FF"/>
@@ -3404,28 +3498,28 @@
           <w:lang w:val="cs-CZ"/>
         </w:rPr>
       </w:pPr>
-      <w:bookmarkStart w:id="25" w:name="_Toc382491443"/>
-      <w:bookmarkStart w:id="26" w:name="_Toc382491507"/>
+      <w:bookmarkStart w:id="26" w:name="_Toc382491443"/>
+      <w:bookmarkStart w:id="27" w:name="_Toc382491507"/>
       <w:r>
         <w:rPr>
           <w:lang w:val="cs-CZ"/>
         </w:rPr>
         <w:t>Odkazy</w:t>
       </w:r>
-      <w:bookmarkEnd w:id="25"/>
       <w:bookmarkEnd w:id="26"/>
-    </w:p>
-    <w:p>
-      <w:pPr>
-        <w:rPr>
-          <w:lang w:val="cs-CZ"/>
-        </w:rPr>
-      </w:pPr>
-    </w:p>
-    <w:p>
-      <w:bookmarkStart w:id="27" w:name="_Toc439994673"/>
-      <w:bookmarkStart w:id="28" w:name="_Toc26969061"/>
-      <w:del w:id="29" w:author="Autor">
+      <w:bookmarkEnd w:id="27"/>
+    </w:p>
+    <w:p>
+      <w:pPr>
+        <w:rPr>
+          <w:lang w:val="cs-CZ"/>
+        </w:rPr>
+      </w:pPr>
+    </w:p>
+    <w:p>
+      <w:bookmarkStart w:id="28" w:name="_Toc439994673"/>
+      <w:bookmarkStart w:id="29" w:name="_Toc26969061"/>
+      <w:del w:id="30" w:author="Autor">
         <w:r>
           <w:delText>Zde uveďte úplný seznam dokumentů citovaných nebo odkazovaných v tomto DSP. Anotace všech dokumentů by měla být ve standardním formátu. Jedna možnost: Autoři (pokud jsou v dokumentu uvedeni), název, datum vydání a vydavatel. Pokud to není zřejmé, je třeba také uvést, odkud lze dokument získat (nejlépe URL). Pokud je odkazů velké množství, lze je uvést v příloze.</w:delText>
         </w:r>
@@ -3441,10 +3535,10 @@
           <w:lang w:val="cs-CZ"/>
         </w:rPr>
       </w:pPr>
-      <w:bookmarkStart w:id="30" w:name="_Toc382491444"/>
-      <w:bookmarkStart w:id="31" w:name="_Toc382491508"/>
-      <w:bookmarkEnd w:id="27"/>
+      <w:bookmarkStart w:id="31" w:name="_Toc382491444"/>
+      <w:bookmarkStart w:id="32" w:name="_Toc382491508"/>
       <w:bookmarkEnd w:id="28"/>
+      <w:bookmarkEnd w:id="29"/>
       <w:r>
         <w:rPr>
           <w:lang w:val="cs-CZ"/>
@@ -3452,8 +3546,8 @@
         <w:lastRenderedPageBreak/>
         <w:t>Popis projektu</w:t>
       </w:r>
-      <w:bookmarkEnd w:id="30"/>
       <w:bookmarkEnd w:id="31"/>
+      <w:bookmarkEnd w:id="32"/>
     </w:p>
     <w:p>
       <w:pPr>
@@ -3462,16 +3556,16 @@
           <w:lang w:val="cs-CZ"/>
         </w:rPr>
       </w:pPr>
-      <w:bookmarkStart w:id="32" w:name="_Toc382491445"/>
-      <w:bookmarkStart w:id="33" w:name="_Toc382491509"/>
+      <w:bookmarkStart w:id="33" w:name="_Toc382491445"/>
+      <w:bookmarkStart w:id="34" w:name="_Toc382491509"/>
       <w:r>
         <w:rPr>
           <w:lang w:val="cs-CZ"/>
         </w:rPr>
         <w:t>Obecné zadání</w:t>
       </w:r>
-      <w:bookmarkEnd w:id="32"/>
       <w:bookmarkEnd w:id="33"/>
+      <w:bookmarkEnd w:id="34"/>
     </w:p>
     <w:p>
       <w:pPr>
@@ -3640,8 +3734,8 @@
           <w:lang w:val="cs-CZ"/>
         </w:rPr>
       </w:pPr>
-      <w:bookmarkStart w:id="34" w:name="_Toc382491446"/>
-      <w:bookmarkStart w:id="35" w:name="_Toc382491510"/>
+      <w:bookmarkStart w:id="35" w:name="_Toc382491446"/>
+      <w:bookmarkStart w:id="36" w:name="_Toc382491510"/>
       <w:r>
         <w:rPr>
           <w:lang w:val="cs-CZ"/>
@@ -3654,8 +3748,8 @@
         </w:rPr>
         <w:t xml:space="preserve"> a provozní prostředí</w:t>
       </w:r>
-      <w:bookmarkEnd w:id="34"/>
       <w:bookmarkEnd w:id="35"/>
+      <w:bookmarkEnd w:id="36"/>
     </w:p>
     <w:p>
       <w:pPr>
@@ -3722,12 +3816,12 @@
       <w:pPr>
         <w:pStyle w:val="template"/>
         <w:rPr>
-          <w:del w:id="36" w:author="Autor"/>
+          <w:del w:id="37" w:author="Autor"/>
           <w:color w:val="0000FF"/>
           <w:lang w:val="cs-CZ"/>
         </w:rPr>
       </w:pPr>
-      <w:del w:id="37" w:author="Autor">
+      <w:del w:id="38" w:author="Autor">
         <w:r>
           <w:rPr>
             <w:color w:val="0000FF"/>
@@ -3751,40 +3845,46 @@
           <w:lang w:val="cs-CZ"/>
         </w:rPr>
       </w:pPr>
-      <w:bookmarkStart w:id="38" w:name="_Toc382491447"/>
-      <w:bookmarkStart w:id="39" w:name="_Toc382491511"/>
+      <w:bookmarkStart w:id="39" w:name="_Toc382491447"/>
+      <w:bookmarkStart w:id="40" w:name="_Toc382491511"/>
       <w:r>
         <w:rPr>
           <w:lang w:val="cs-CZ"/>
         </w:rPr>
         <w:t>Třídy uživatelů</w:t>
       </w:r>
-      <w:bookmarkEnd w:id="38"/>
       <w:bookmarkEnd w:id="39"/>
-    </w:p>
-    <w:p>
-      <w:pPr>
-        <w:rPr>
-          <w:lang w:val="cs-CZ"/>
-        </w:rPr>
-      </w:pPr>
-      <w:r>
-        <w:rPr>
-          <w:lang w:val="cs-CZ"/>
-        </w:rPr>
-        <w:t>Předpokládá se využití dalších studentů v různých aplikacích. Naše výstupy nebudou sloužit jako samostatně využitelná aplikace.</w:t>
+      <w:bookmarkEnd w:id="40"/>
+    </w:p>
+    <w:p>
+      <w:pPr>
+        <w:rPr>
+          <w:lang w:val="cs-CZ"/>
+        </w:rPr>
+      </w:pPr>
+      <w:r>
+        <w:rPr>
+          <w:lang w:val="cs-CZ"/>
+        </w:rPr>
+        <w:t>Předpokládá se využití dalšími studenty</w:t>
+      </w:r>
+      <w:r>
+        <w:rPr>
+          <w:lang w:val="cs-CZ"/>
+        </w:rPr>
+        <w:t xml:space="preserve"> v různých aplikacích. Naše výstupy nebudou sloužit jako samostatně využitelná aplikace.</w:t>
       </w:r>
     </w:p>
     <w:p>
       <w:pPr>
         <w:pStyle w:val="template"/>
         <w:rPr>
-          <w:del w:id="40" w:author="Autor"/>
+          <w:del w:id="41" w:author="Autor"/>
           <w:color w:val="0000FF"/>
           <w:lang w:val="cs-CZ"/>
         </w:rPr>
       </w:pPr>
-      <w:del w:id="41" w:author="Autor">
+      <w:del w:id="42" w:author="Autor">
         <w:r>
           <w:rPr>
             <w:color w:val="0000FF"/>
@@ -3801,16 +3901,16 @@
           <w:lang w:val="cs-CZ"/>
         </w:rPr>
       </w:pPr>
-      <w:bookmarkStart w:id="42" w:name="_Toc382491448"/>
-      <w:bookmarkStart w:id="43" w:name="_Toc382491512"/>
+      <w:bookmarkStart w:id="43" w:name="_Toc382491448"/>
+      <w:bookmarkStart w:id="44" w:name="_Toc382491512"/>
       <w:r>
         <w:rPr>
           <w:lang w:val="cs-CZ"/>
         </w:rPr>
         <w:t>Omezení návrhu a implementace</w:t>
       </w:r>
-      <w:bookmarkEnd w:id="42"/>
       <w:bookmarkEnd w:id="43"/>
+      <w:bookmarkEnd w:id="44"/>
     </w:p>
     <w:p>
       <w:pPr>
@@ -3849,12 +3949,12 @@
       <w:pPr>
         <w:pStyle w:val="template"/>
         <w:rPr>
-          <w:del w:id="44" w:author="Autor"/>
+          <w:del w:id="45" w:author="Autor"/>
           <w:color w:val="0000FF"/>
           <w:lang w:val="cs-CZ"/>
         </w:rPr>
       </w:pPr>
-      <w:del w:id="45" w:author="Autor">
+      <w:del w:id="46" w:author="Autor">
         <w:r>
           <w:rPr>
             <w:color w:val="0000FF"/>
@@ -3871,16 +3971,16 @@
           <w:lang w:val="cs-CZ"/>
         </w:rPr>
       </w:pPr>
-      <w:bookmarkStart w:id="46" w:name="_Toc382491449"/>
-      <w:bookmarkStart w:id="47" w:name="_Toc382491513"/>
+      <w:bookmarkStart w:id="47" w:name="_Toc382491449"/>
+      <w:bookmarkStart w:id="48" w:name="_Toc382491513"/>
       <w:r>
         <w:rPr>
           <w:lang w:val="cs-CZ"/>
         </w:rPr>
         <w:t>Uživatelská dokumentace</w:t>
       </w:r>
-      <w:bookmarkEnd w:id="46"/>
       <w:bookmarkEnd w:id="47"/>
+      <w:bookmarkEnd w:id="48"/>
       <w:r>
         <w:rPr>
           <w:lang w:val="cs-CZ"/>
@@ -3917,12 +4017,12 @@
       <w:pPr>
         <w:pStyle w:val="template"/>
         <w:rPr>
-          <w:del w:id="48" w:author="Autor"/>
+          <w:del w:id="49" w:author="Autor"/>
           <w:color w:val="0000FF"/>
           <w:lang w:val="cs-CZ"/>
         </w:rPr>
       </w:pPr>
-      <w:del w:id="49" w:author="Autor">
+      <w:del w:id="50" w:author="Autor">
         <w:r>
           <w:rPr>
             <w:color w:val="0000FF"/>
@@ -3939,16 +4039,16 @@
           <w:lang w:val="cs-CZ"/>
         </w:rPr>
       </w:pPr>
-      <w:bookmarkStart w:id="50" w:name="_Toc382491450"/>
-      <w:bookmarkStart w:id="51" w:name="_Toc382491514"/>
+      <w:bookmarkStart w:id="51" w:name="_Toc382491450"/>
+      <w:bookmarkStart w:id="52" w:name="_Toc382491514"/>
       <w:r>
         <w:rPr>
           <w:lang w:val="cs-CZ"/>
         </w:rPr>
         <w:t>Předpoklady a závislosti</w:t>
       </w:r>
-      <w:bookmarkEnd w:id="50"/>
       <w:bookmarkEnd w:id="51"/>
+      <w:bookmarkEnd w:id="52"/>
     </w:p>
     <w:p>
       <w:pPr>
@@ -3974,19 +4074,37 @@
         <w:rPr>
           <w:lang w:val="cs-CZ"/>
         </w:rPr>
-        <w:t xml:space="preserve"> v laboratoři EEG na ZČU. Přístup by měl být  dle dosavadních informací bezproblémový, tudíž  riziko není očekávané.</w:t>
+        <w:t xml:space="preserve"> v laboratoři EEG na ZČU. Přístup </w:t>
+      </w:r>
+      <w:r>
+        <w:rPr>
+          <w:lang w:val="cs-CZ"/>
+        </w:rPr>
+        <w:t xml:space="preserve">je </w:t>
+      </w:r>
+      <w:r>
+        <w:rPr>
+          <w:lang w:val="cs-CZ"/>
+        </w:rPr>
+        <w:t>dle dosavadních informací bezproblémový, tudíž  riziko není očekávané.</w:t>
+      </w:r>
+      <w:r>
+        <w:rPr>
+          <w:lang w:val="cs-CZ"/>
+        </w:rPr>
+        <w:t xml:space="preserve"> Dalším předpokladem je synchronizace jednotlivých členů týmu během měření.</w:t>
       </w:r>
     </w:p>
     <w:p>
       <w:pPr>
         <w:pStyle w:val="template"/>
         <w:rPr>
-          <w:del w:id="52" w:author="Autor"/>
+          <w:del w:id="53" w:author="Autor"/>
           <w:color w:val="0000FF"/>
           <w:lang w:val="cs-CZ"/>
         </w:rPr>
       </w:pPr>
-      <w:del w:id="53" w:author="Autor">
+      <w:del w:id="54" w:author="Autor">
         <w:r>
           <w:rPr>
             <w:color w:val="0000FF"/>
@@ -4060,9 +4178,9 @@
           <w:lang w:val="cs-CZ"/>
         </w:rPr>
       </w:pPr>
-      <w:bookmarkStart w:id="54" w:name="_Toc382491451"/>
-      <w:bookmarkStart w:id="55" w:name="_Toc382491515"/>
-      <w:bookmarkStart w:id="56" w:name="_Toc439994682"/>
+      <w:bookmarkStart w:id="55" w:name="_Toc382491451"/>
+      <w:bookmarkStart w:id="56" w:name="_Toc382491515"/>
+      <w:bookmarkStart w:id="57" w:name="_Toc439994682"/>
       <w:r>
         <w:rPr>
           <w:rFonts w:cs="Times"/>
@@ -4095,8 +4213,8 @@
         </w:rPr>
         <w:t xml:space="preserve"> požadavky</w:t>
       </w:r>
-      <w:bookmarkEnd w:id="54"/>
       <w:bookmarkEnd w:id="55"/>
+      <w:bookmarkEnd w:id="56"/>
     </w:p>
     <w:p>
       <w:pPr>
@@ -4124,518 +4242,518 @@
           <w:lang w:val="cs-CZ"/>
         </w:rPr>
       </w:pPr>
-      <w:bookmarkStart w:id="57" w:name="_Toc382491452"/>
-      <w:bookmarkStart w:id="58" w:name="_Toc382491516"/>
+      <w:bookmarkStart w:id="58" w:name="_Toc382491452"/>
+      <w:bookmarkStart w:id="59" w:name="_Toc382491516"/>
       <w:r>
         <w:rPr>
           <w:lang w:val="cs-CZ"/>
         </w:rPr>
         <w:t>Seznámit se s prostředím.</w:t>
       </w:r>
+      <w:bookmarkEnd w:id="58"/>
+      <w:bookmarkEnd w:id="59"/>
+    </w:p>
+    <w:p>
+      <w:pPr>
+        <w:rPr>
+          <w:lang w:val="cs-CZ"/>
+        </w:rPr>
+      </w:pPr>
+      <w:r>
+        <w:rPr>
+          <w:lang w:val="cs-CZ"/>
+        </w:rPr>
+        <w:t xml:space="preserve">Viz </w:t>
+      </w:r>
+      <w:r>
+        <w:rPr>
+          <w:lang w:val="cs-CZ"/>
+        </w:rPr>
+        <w:t xml:space="preserve">i kapitola </w:t>
+      </w:r>
+      <w:proofErr w:type="gramStart"/>
+      <w:r>
+        <w:rPr>
+          <w:lang w:val="cs-CZ"/>
+        </w:rPr>
+        <w:t>2.2</w:t>
+      </w:r>
+      <w:proofErr w:type="gramEnd"/>
+      <w:r>
+        <w:rPr>
+          <w:lang w:val="cs-CZ"/>
+        </w:rPr>
+        <w:t xml:space="preserve">. – práce bude probíhat v prostředí </w:t>
+      </w:r>
+      <w:proofErr w:type="spellStart"/>
+      <w:r>
+        <w:rPr>
+          <w:lang w:val="cs-CZ"/>
+        </w:rPr>
+        <w:t>Matlab</w:t>
+      </w:r>
+      <w:proofErr w:type="spellEnd"/>
+      <w:r>
+        <w:rPr>
+          <w:lang w:val="cs-CZ"/>
+        </w:rPr>
+        <w:t xml:space="preserve"> s </w:t>
+      </w:r>
+      <w:proofErr w:type="spellStart"/>
+      <w:r>
+        <w:rPr>
+          <w:lang w:val="cs-CZ"/>
+        </w:rPr>
+        <w:t>toolboxem</w:t>
+      </w:r>
+      <w:proofErr w:type="spellEnd"/>
+      <w:r>
+        <w:rPr>
+          <w:lang w:val="cs-CZ"/>
+        </w:rPr>
+        <w:t xml:space="preserve"> </w:t>
+      </w:r>
+      <w:proofErr w:type="spellStart"/>
+      <w:r>
+        <w:rPr>
+          <w:lang w:val="cs-CZ"/>
+        </w:rPr>
+        <w:t>BCILab</w:t>
+      </w:r>
+      <w:proofErr w:type="spellEnd"/>
+      <w:r>
+        <w:rPr>
+          <w:lang w:val="cs-CZ"/>
+        </w:rPr>
+        <w:t xml:space="preserve"> na vlastních počítačích</w:t>
+      </w:r>
+      <w:r>
+        <w:rPr>
+          <w:lang w:val="cs-CZ"/>
+        </w:rPr>
+        <w:t xml:space="preserve">. </w:t>
+      </w:r>
+      <w:r>
+        <w:rPr>
+          <w:lang w:val="cs-CZ"/>
+        </w:rPr>
+        <w:t xml:space="preserve">Je nutné předem se </w:t>
+      </w:r>
+      <w:r>
+        <w:rPr>
+          <w:lang w:val="cs-CZ"/>
+        </w:rPr>
+        <w:t xml:space="preserve">naučit pracovat s EEG snímačem </w:t>
+      </w:r>
+      <w:proofErr w:type="spellStart"/>
+      <w:r>
+        <w:rPr>
+          <w:lang w:val="cs-CZ"/>
+        </w:rPr>
+        <w:t>Mindwave</w:t>
+      </w:r>
+      <w:proofErr w:type="spellEnd"/>
+      <w:r>
+        <w:rPr>
+          <w:lang w:val="cs-CZ"/>
+        </w:rPr>
+        <w:t xml:space="preserve"> Mobile. Na internetu lze najít m</w:t>
+      </w:r>
+      <w:r>
+        <w:rPr>
+          <w:lang w:val="cs-CZ"/>
+        </w:rPr>
+        <w:t>noho ukázkových videí či návodů na propojení.</w:t>
+      </w:r>
+    </w:p>
+    <w:p>
+      <w:pPr>
+        <w:pStyle w:val="Nadpis2"/>
+        <w:rPr>
+          <w:lang w:val="cs-CZ"/>
+        </w:rPr>
+      </w:pPr>
+      <w:bookmarkStart w:id="60" w:name="_Toc382491453"/>
+      <w:bookmarkStart w:id="61" w:name="_Toc382491517"/>
+      <w:r>
+        <w:rPr>
+          <w:lang w:val="cs-CZ"/>
+        </w:rPr>
+        <w:t>Nastudovat způsoby rozpoznávání informací v EEG datech.</w:t>
+      </w:r>
+      <w:bookmarkEnd w:id="60"/>
+      <w:bookmarkEnd w:id="61"/>
+    </w:p>
+    <w:p>
+      <w:pPr>
+        <w:rPr>
+          <w:lang w:val="cs-CZ"/>
+        </w:rPr>
+      </w:pPr>
+      <w:r>
+        <w:rPr>
+          <w:lang w:val="cs-CZ"/>
+        </w:rPr>
+        <w:t>Vyhledání materiálů na internetu a konzultace se zadavatelem.</w:t>
+      </w:r>
+      <w:r>
+        <w:rPr>
+          <w:lang w:val="cs-CZ"/>
+        </w:rPr>
+        <w:t xml:space="preserve"> Tento krok lze provést až po nasnímání dat.</w:t>
+      </w:r>
+    </w:p>
+    <w:p>
+      <w:pPr>
+        <w:pStyle w:val="Nadpis2"/>
+        <w:rPr>
+          <w:lang w:val="cs-CZ"/>
+        </w:rPr>
+      </w:pPr>
+      <w:bookmarkStart w:id="62" w:name="_Toc382491454"/>
+      <w:bookmarkStart w:id="63" w:name="_Toc382491518"/>
+      <w:r>
+        <w:rPr>
+          <w:lang w:val="cs-CZ"/>
+        </w:rPr>
+        <w:t>Vyhledat informace o možných experimentech nutných k vyřešení úlohy.</w:t>
+      </w:r>
+      <w:bookmarkEnd w:id="62"/>
+      <w:bookmarkEnd w:id="63"/>
+    </w:p>
+    <w:p>
+      <w:pPr>
+        <w:rPr>
+          <w:lang w:val="cs-CZ"/>
+        </w:rPr>
+      </w:pPr>
+      <w:r>
+        <w:rPr>
+          <w:b/>
+          <w:lang w:val="cs-CZ"/>
+        </w:rPr>
+        <w:t>Na tomto kroku závisí výsledek celé úlohy.</w:t>
+      </w:r>
+      <w:r>
+        <w:rPr>
+          <w:lang w:val="cs-CZ"/>
+        </w:rPr>
+        <w:t xml:space="preserve"> Je třeba prozkoumat možnosti experimentů – záleží na zpětné vazbě během provádění, konkrétnosti úlohy, </w:t>
+      </w:r>
+      <w:proofErr w:type="spellStart"/>
+      <w:r>
+        <w:rPr>
+          <w:lang w:val="cs-CZ"/>
+        </w:rPr>
+        <w:t>zopakovatelnosti</w:t>
+      </w:r>
+      <w:proofErr w:type="spellEnd"/>
+      <w:r>
+        <w:rPr>
+          <w:lang w:val="cs-CZ"/>
+        </w:rPr>
+        <w:t xml:space="preserve"> a jednoznačnosti.</w:t>
+      </w:r>
+    </w:p>
+    <w:p>
+      <w:pPr>
+        <w:rPr>
+          <w:lang w:val="cs-CZ"/>
+        </w:rPr>
+      </w:pPr>
+    </w:p>
+    <w:p>
+      <w:pPr>
+        <w:rPr>
+          <w:lang w:val="cs-CZ"/>
+        </w:rPr>
+      </w:pPr>
+      <w:r>
+        <w:rPr>
+          <w:lang w:val="cs-CZ"/>
+        </w:rPr>
+        <w:t>Konzultace se zadavatelem, případně dalšími odborníky.</w:t>
+      </w:r>
+    </w:p>
+    <w:p>
+      <w:pPr>
+        <w:rPr>
+          <w:lang w:val="cs-CZ"/>
+        </w:rPr>
+      </w:pPr>
+      <w:r>
+        <w:rPr>
+          <w:lang w:val="cs-CZ"/>
+        </w:rPr>
+        <w:t xml:space="preserve">Předem známé části, které lze sledovat – úroveň soustředění, meditace a mrkání. Tyto údaje by mohl poskytovat i dodávaný nástroj k měřícímu snímači </w:t>
+      </w:r>
+      <w:proofErr w:type="spellStart"/>
+      <w:r>
+        <w:rPr>
+          <w:lang w:val="cs-CZ"/>
+        </w:rPr>
+        <w:t>Mindwave</w:t>
+      </w:r>
+      <w:proofErr w:type="spellEnd"/>
+      <w:r>
+        <w:rPr>
+          <w:lang w:val="cs-CZ"/>
+        </w:rPr>
+        <w:t xml:space="preserve"> jako zpětnou vazbu během měření</w:t>
+      </w:r>
+      <w:r>
+        <w:rPr>
+          <w:lang w:val="cs-CZ"/>
+        </w:rPr>
+        <w:t>.</w:t>
+      </w:r>
+    </w:p>
+    <w:p>
+      <w:pPr>
+        <w:pStyle w:val="Nadpis2"/>
+        <w:rPr>
+          <w:lang w:val="cs-CZ"/>
+        </w:rPr>
+      </w:pPr>
+      <w:bookmarkStart w:id="64" w:name="_Toc382491455"/>
+      <w:bookmarkStart w:id="65" w:name="_Toc382491519"/>
+      <w:r>
+        <w:rPr>
+          <w:lang w:val="cs-CZ"/>
+        </w:rPr>
+        <w:t>P</w:t>
+      </w:r>
+      <w:r>
+        <w:rPr>
+          <w:lang w:val="cs-CZ"/>
+        </w:rPr>
+        <w:t xml:space="preserve">rovést vhodný experiment – nasnímání dat do </w:t>
+      </w:r>
+      <w:proofErr w:type="spellStart"/>
+      <w:r>
+        <w:rPr>
+          <w:lang w:val="cs-CZ"/>
+        </w:rPr>
+        <w:t>offline</w:t>
+      </w:r>
+      <w:proofErr w:type="spellEnd"/>
+      <w:r>
+        <w:rPr>
+          <w:lang w:val="cs-CZ"/>
+        </w:rPr>
+        <w:t xml:space="preserve"> podoby</w:t>
+      </w:r>
+      <w:r>
+        <w:rPr>
+          <w:lang w:val="cs-CZ"/>
+        </w:rPr>
+        <w:t>.</w:t>
+      </w:r>
+      <w:bookmarkEnd w:id="64"/>
+      <w:bookmarkEnd w:id="65"/>
+    </w:p>
+    <w:p>
+      <w:pPr>
+        <w:rPr>
+          <w:lang w:val="cs-CZ"/>
+        </w:rPr>
+      </w:pPr>
+      <w:r>
+        <w:rPr>
+          <w:lang w:val="cs-CZ"/>
+        </w:rPr>
+        <w:t xml:space="preserve">Každý experiment by měl proběhnout vícekrát a s více testovanými osobami. Bude se dělat záznam průběhu experimentu (možné nahrát video záznam). </w:t>
+      </w:r>
+    </w:p>
+    <w:p>
+      <w:pPr>
+        <w:pStyle w:val="Nadpis2"/>
+        <w:rPr>
+          <w:lang w:val="cs-CZ"/>
+        </w:rPr>
+      </w:pPr>
+      <w:bookmarkStart w:id="66" w:name="_Toc382491456"/>
+      <w:bookmarkStart w:id="67" w:name="_Toc382491520"/>
+      <w:r>
+        <w:rPr>
+          <w:lang w:val="cs-CZ"/>
+        </w:rPr>
+        <w:t>Analyzování nasnímaných dat.</w:t>
+      </w:r>
+      <w:bookmarkEnd w:id="66"/>
+      <w:bookmarkEnd w:id="67"/>
+    </w:p>
+    <w:p>
+      <w:pPr>
+        <w:pStyle w:val="Nadpis2"/>
+        <w:rPr>
+          <w:lang w:val="cs-CZ"/>
+        </w:rPr>
+      </w:pPr>
+      <w:bookmarkStart w:id="68" w:name="_Toc382491457"/>
+      <w:bookmarkStart w:id="69" w:name="_Toc382491521"/>
+      <w:r>
+        <w:rPr>
+          <w:lang w:val="cs-CZ"/>
+        </w:rPr>
+        <w:t>Vývoj skriptu.</w:t>
+      </w:r>
+      <w:bookmarkEnd w:id="68"/>
+      <w:bookmarkEnd w:id="69"/>
+    </w:p>
+    <w:p>
+      <w:pPr>
+        <w:rPr>
+          <w:lang w:val="cs-CZ"/>
+        </w:rPr>
+      </w:pPr>
+      <w:r>
+        <w:rPr>
+          <w:b/>
+          <w:lang w:val="cs-CZ"/>
+        </w:rPr>
+        <w:t xml:space="preserve">Výsledná část práce. </w:t>
+      </w:r>
+      <w:r>
+        <w:rPr>
+          <w:lang w:val="cs-CZ"/>
+        </w:rPr>
+        <w:t xml:space="preserve">Počátečním předpokladem je vytvoření jednoduchého skriptu ovladatelného přes příkazy nebo GUI. </w:t>
+      </w:r>
+      <w:r>
+        <w:rPr>
+          <w:lang w:val="cs-CZ"/>
+        </w:rPr>
+        <w:t xml:space="preserve">Pravděpodobně </w:t>
+      </w:r>
+      <w:r>
+        <w:rPr>
+          <w:lang w:val="cs-CZ"/>
+        </w:rPr>
+        <w:t>by měl</w:t>
+      </w:r>
+      <w:r>
+        <w:rPr>
+          <w:lang w:val="cs-CZ"/>
+        </w:rPr>
+        <w:t xml:space="preserve"> obsahovat část pro nasnímání údajů pro novou osobu</w:t>
+      </w:r>
+      <w:r>
+        <w:rPr>
+          <w:lang w:val="cs-CZ"/>
+        </w:rPr>
+        <w:t xml:space="preserve"> (může nastat situace, že tato část nebude nutná) </w:t>
+      </w:r>
+      <w:r>
+        <w:rPr>
+          <w:lang w:val="cs-CZ"/>
+        </w:rPr>
+        <w:t xml:space="preserve">a </w:t>
+      </w:r>
+      <w:r>
+        <w:rPr>
+          <w:lang w:val="cs-CZ"/>
+        </w:rPr>
+        <w:t xml:space="preserve">část pro </w:t>
+      </w:r>
+      <w:r>
+        <w:rPr>
+          <w:lang w:val="cs-CZ"/>
+        </w:rPr>
+        <w:t>samotný běh</w:t>
+      </w:r>
+      <w:r>
+        <w:rPr>
+          <w:lang w:val="cs-CZ"/>
+        </w:rPr>
+        <w:t xml:space="preserve"> analyzování dat</w:t>
+      </w:r>
+      <w:r>
+        <w:rPr>
+          <w:lang w:val="cs-CZ"/>
+        </w:rPr>
+        <w:t>, při kterém se budou vyhodnocovat EEG data</w:t>
+      </w:r>
+      <w:r>
+        <w:rPr>
+          <w:lang w:val="cs-CZ"/>
+        </w:rPr>
+        <w:t xml:space="preserve"> a dle nich provádět akce</w:t>
+      </w:r>
+      <w:r>
+        <w:rPr>
+          <w:lang w:val="cs-CZ"/>
+        </w:rPr>
+        <w:t xml:space="preserve">. Může se jednat například o ovládání přepínačů soustředěním, pohyb kurzoru, apod. (pouze ilustrační příklady). </w:t>
+      </w:r>
+    </w:p>
+    <w:p>
+      <w:pPr>
+        <w:pStyle w:val="Nadpis2"/>
+        <w:rPr>
+          <w:lang w:val="cs-CZ"/>
+        </w:rPr>
+      </w:pPr>
+      <w:bookmarkStart w:id="70" w:name="_Toc382491458"/>
+      <w:bookmarkStart w:id="71" w:name="_Toc382491522"/>
+      <w:r>
+        <w:rPr>
+          <w:lang w:val="cs-CZ"/>
+        </w:rPr>
+        <w:t>Testování v reálném čase.</w:t>
+      </w:r>
+      <w:bookmarkEnd w:id="70"/>
+      <w:bookmarkEnd w:id="71"/>
+      <w:r>
+        <w:rPr>
+          <w:lang w:val="cs-CZ"/>
+        </w:rPr>
+        <w:t xml:space="preserve"> </w:t>
+      </w:r>
+    </w:p>
+    <w:p>
+      <w:pPr>
+        <w:rPr>
+          <w:lang w:val="cs-CZ"/>
+        </w:rPr>
+      </w:pPr>
+      <w:r>
+        <w:rPr>
+          <w:lang w:val="cs-CZ"/>
+        </w:rPr>
+        <w:t xml:space="preserve">Testování a ladění vytvořeného skriptu. Hledání hranic FAR </w:t>
+      </w:r>
+      <w:r>
+        <w:rPr>
+          <w:lang w:val="cs-CZ"/>
+        </w:rPr>
+        <w:t>a FRR.</w:t>
+      </w:r>
+    </w:p>
+    <w:p>
+      <w:pPr>
+        <w:spacing w:line="240" w:lineRule="auto"/>
+        <w:rPr>
+          <w:lang w:val="cs-CZ"/>
+        </w:rPr>
+      </w:pPr>
+      <w:r>
+        <w:rPr>
+          <w:lang w:val="cs-CZ"/>
+        </w:rPr>
+        <w:br w:type="page"/>
+      </w:r>
+    </w:p>
+    <w:p>
+      <w:pPr>
+        <w:pStyle w:val="TOCEntry"/>
+        <w:rPr>
+          <w:lang w:val="cs-CZ"/>
+        </w:rPr>
+      </w:pPr>
+      <w:bookmarkStart w:id="72" w:name="_Toc439994696"/>
+      <w:bookmarkStart w:id="73" w:name="_Toc26969083"/>
       <w:bookmarkEnd w:id="57"/>
-      <w:bookmarkEnd w:id="58"/>
-    </w:p>
-    <w:p>
-      <w:pPr>
-        <w:rPr>
-          <w:lang w:val="cs-CZ"/>
-        </w:rPr>
-      </w:pPr>
-      <w:r>
-        <w:rPr>
-          <w:lang w:val="cs-CZ"/>
-        </w:rPr>
-        <w:t xml:space="preserve">Viz </w:t>
-      </w:r>
-      <w:r>
-        <w:rPr>
-          <w:lang w:val="cs-CZ"/>
-        </w:rPr>
-        <w:t xml:space="preserve">i kapitola </w:t>
-      </w:r>
-      <w:proofErr w:type="gramStart"/>
-      <w:r>
-        <w:rPr>
-          <w:lang w:val="cs-CZ"/>
-        </w:rPr>
-        <w:t>2.2</w:t>
-      </w:r>
-      <w:proofErr w:type="gramEnd"/>
-      <w:r>
-        <w:rPr>
-          <w:lang w:val="cs-CZ"/>
-        </w:rPr>
-        <w:t xml:space="preserve">. – práce bude probíhat v prostředí </w:t>
-      </w:r>
-      <w:proofErr w:type="spellStart"/>
-      <w:r>
-        <w:rPr>
-          <w:lang w:val="cs-CZ"/>
-        </w:rPr>
-        <w:t>Matlab</w:t>
-      </w:r>
-      <w:proofErr w:type="spellEnd"/>
-      <w:r>
-        <w:rPr>
-          <w:lang w:val="cs-CZ"/>
-        </w:rPr>
-        <w:t xml:space="preserve"> s </w:t>
-      </w:r>
-      <w:proofErr w:type="spellStart"/>
-      <w:r>
-        <w:rPr>
-          <w:lang w:val="cs-CZ"/>
-        </w:rPr>
-        <w:t>toolboxem</w:t>
-      </w:r>
-      <w:proofErr w:type="spellEnd"/>
-      <w:r>
-        <w:rPr>
-          <w:lang w:val="cs-CZ"/>
-        </w:rPr>
-        <w:t xml:space="preserve"> </w:t>
-      </w:r>
-      <w:proofErr w:type="spellStart"/>
-      <w:r>
-        <w:rPr>
-          <w:lang w:val="cs-CZ"/>
-        </w:rPr>
-        <w:t>BCILab</w:t>
-      </w:r>
-      <w:proofErr w:type="spellEnd"/>
-      <w:r>
-        <w:rPr>
-          <w:lang w:val="cs-CZ"/>
-        </w:rPr>
-        <w:t xml:space="preserve"> na vlastních počítačích</w:t>
-      </w:r>
-      <w:r>
-        <w:rPr>
-          <w:lang w:val="cs-CZ"/>
-        </w:rPr>
-        <w:t xml:space="preserve">. </w:t>
-      </w:r>
-      <w:r>
-        <w:rPr>
-          <w:lang w:val="cs-CZ"/>
-        </w:rPr>
-        <w:t xml:space="preserve">Je nutné předem se </w:t>
-      </w:r>
-      <w:r>
-        <w:rPr>
-          <w:lang w:val="cs-CZ"/>
-        </w:rPr>
-        <w:t xml:space="preserve">naučit pracovat s EEG snímačem </w:t>
-      </w:r>
-      <w:proofErr w:type="spellStart"/>
-      <w:r>
-        <w:rPr>
-          <w:lang w:val="cs-CZ"/>
-        </w:rPr>
-        <w:t>Mindwave</w:t>
-      </w:r>
-      <w:proofErr w:type="spellEnd"/>
-      <w:r>
-        <w:rPr>
-          <w:lang w:val="cs-CZ"/>
-        </w:rPr>
-        <w:t xml:space="preserve"> Mobile. Na internetu lze najít m</w:t>
-      </w:r>
-      <w:r>
-        <w:rPr>
-          <w:lang w:val="cs-CZ"/>
-        </w:rPr>
-        <w:t>noho ukázkových videí či návodů na propojení.</w:t>
-      </w:r>
-    </w:p>
-    <w:p>
-      <w:pPr>
-        <w:pStyle w:val="Nadpis2"/>
-        <w:rPr>
-          <w:lang w:val="cs-CZ"/>
-        </w:rPr>
-      </w:pPr>
-      <w:bookmarkStart w:id="59" w:name="_Toc382491453"/>
-      <w:bookmarkStart w:id="60" w:name="_Toc382491517"/>
-      <w:r>
-        <w:rPr>
-          <w:lang w:val="cs-CZ"/>
-        </w:rPr>
-        <w:t>Nastudovat způsoby rozpoznávání informací v EEG datech.</w:t>
-      </w:r>
-      <w:bookmarkEnd w:id="59"/>
-      <w:bookmarkEnd w:id="60"/>
-    </w:p>
-    <w:p>
-      <w:pPr>
-        <w:rPr>
-          <w:lang w:val="cs-CZ"/>
-        </w:rPr>
-      </w:pPr>
-      <w:r>
-        <w:rPr>
-          <w:lang w:val="cs-CZ"/>
-        </w:rPr>
-        <w:t>Vyhledání materiálů na internetu a konzultace se zadavatelem.</w:t>
-      </w:r>
-      <w:r>
-        <w:rPr>
-          <w:lang w:val="cs-CZ"/>
-        </w:rPr>
-        <w:t xml:space="preserve"> Tento krok lze provést až po nasnímání dat.</w:t>
-      </w:r>
-    </w:p>
-    <w:p>
-      <w:pPr>
-        <w:pStyle w:val="Nadpis2"/>
-        <w:rPr>
-          <w:lang w:val="cs-CZ"/>
-        </w:rPr>
-      </w:pPr>
-      <w:bookmarkStart w:id="61" w:name="_Toc382491454"/>
-      <w:bookmarkStart w:id="62" w:name="_Toc382491518"/>
-      <w:r>
-        <w:rPr>
-          <w:lang w:val="cs-CZ"/>
-        </w:rPr>
-        <w:t>Vyhledat informace o možných experimentech nutných k vyřešení úlohy.</w:t>
-      </w:r>
-      <w:bookmarkEnd w:id="61"/>
-      <w:bookmarkEnd w:id="62"/>
-    </w:p>
-    <w:p>
-      <w:pPr>
-        <w:rPr>
-          <w:lang w:val="cs-CZ"/>
-        </w:rPr>
-      </w:pPr>
-      <w:r>
-        <w:rPr>
-          <w:b/>
-          <w:lang w:val="cs-CZ"/>
-        </w:rPr>
-        <w:t>Na tomto kroku závisí výsledek celé úlohy.</w:t>
-      </w:r>
-      <w:r>
-        <w:rPr>
-          <w:lang w:val="cs-CZ"/>
-        </w:rPr>
-        <w:t xml:space="preserve"> Je třeba prozkoumat možnosti experimentů – záleží na zpětné vazbě během provádění, konkrétnosti úlohy, </w:t>
-      </w:r>
-      <w:proofErr w:type="spellStart"/>
-      <w:r>
-        <w:rPr>
-          <w:lang w:val="cs-CZ"/>
-        </w:rPr>
-        <w:t>zopakovatelnosti</w:t>
-      </w:r>
-      <w:proofErr w:type="spellEnd"/>
-      <w:r>
-        <w:rPr>
-          <w:lang w:val="cs-CZ"/>
-        </w:rPr>
-        <w:t xml:space="preserve"> a jednoznačnosti.</w:t>
-      </w:r>
-    </w:p>
-    <w:p>
-      <w:pPr>
-        <w:rPr>
-          <w:lang w:val="cs-CZ"/>
-        </w:rPr>
-      </w:pPr>
-    </w:p>
-    <w:p>
-      <w:pPr>
-        <w:rPr>
-          <w:lang w:val="cs-CZ"/>
-        </w:rPr>
-      </w:pPr>
-      <w:r>
-        <w:rPr>
-          <w:lang w:val="cs-CZ"/>
-        </w:rPr>
-        <w:t>Konzultace se zadavatelem, případně dalšími odborníky.</w:t>
-      </w:r>
-    </w:p>
-    <w:p>
-      <w:pPr>
-        <w:rPr>
-          <w:lang w:val="cs-CZ"/>
-        </w:rPr>
-      </w:pPr>
-      <w:r>
-        <w:rPr>
-          <w:lang w:val="cs-CZ"/>
-        </w:rPr>
-        <w:t xml:space="preserve">Předem známé části, které lze sledovat – úroveň soustředění, meditace a mrkání. Tyto údaje by mohl poskytovat i dodávaný nástroj k měřícímu snímači </w:t>
-      </w:r>
-      <w:proofErr w:type="spellStart"/>
-      <w:r>
-        <w:rPr>
-          <w:lang w:val="cs-CZ"/>
-        </w:rPr>
-        <w:t>Mindwave</w:t>
-      </w:r>
-      <w:proofErr w:type="spellEnd"/>
-      <w:r>
-        <w:rPr>
-          <w:lang w:val="cs-CZ"/>
-        </w:rPr>
-        <w:t xml:space="preserve"> jako zpětnou vazbu během měření</w:t>
-      </w:r>
-      <w:r>
-        <w:rPr>
-          <w:lang w:val="cs-CZ"/>
-        </w:rPr>
-        <w:t>.</w:t>
-      </w:r>
-    </w:p>
-    <w:p>
-      <w:pPr>
-        <w:pStyle w:val="Nadpis2"/>
-        <w:rPr>
-          <w:lang w:val="cs-CZ"/>
-        </w:rPr>
-      </w:pPr>
-      <w:bookmarkStart w:id="63" w:name="_Toc382491455"/>
-      <w:bookmarkStart w:id="64" w:name="_Toc382491519"/>
-      <w:r>
-        <w:rPr>
-          <w:lang w:val="cs-CZ"/>
-        </w:rPr>
-        <w:t>P</w:t>
-      </w:r>
-      <w:r>
-        <w:rPr>
-          <w:lang w:val="cs-CZ"/>
-        </w:rPr>
-        <w:t xml:space="preserve">rovést vhodný experiment – nasnímání dat do </w:t>
-      </w:r>
-      <w:proofErr w:type="spellStart"/>
-      <w:r>
-        <w:rPr>
-          <w:lang w:val="cs-CZ"/>
-        </w:rPr>
-        <w:t>offline</w:t>
-      </w:r>
-      <w:proofErr w:type="spellEnd"/>
-      <w:r>
-        <w:rPr>
-          <w:lang w:val="cs-CZ"/>
-        </w:rPr>
-        <w:t xml:space="preserve"> podoby</w:t>
-      </w:r>
-      <w:r>
-        <w:rPr>
-          <w:lang w:val="cs-CZ"/>
-        </w:rPr>
-        <w:t>.</w:t>
-      </w:r>
-      <w:bookmarkEnd w:id="63"/>
-      <w:bookmarkEnd w:id="64"/>
-    </w:p>
-    <w:p>
-      <w:pPr>
-        <w:rPr>
-          <w:lang w:val="cs-CZ"/>
-        </w:rPr>
-      </w:pPr>
-      <w:r>
-        <w:rPr>
-          <w:lang w:val="cs-CZ"/>
-        </w:rPr>
-        <w:t xml:space="preserve">Každý experiment by měl proběhnout vícekrát a s více testovanými osobami. Bude se dělat záznam průběhu experimentu (možné nahrát video záznam). </w:t>
-      </w:r>
-    </w:p>
-    <w:p>
-      <w:pPr>
-        <w:pStyle w:val="Nadpis2"/>
-        <w:rPr>
-          <w:lang w:val="cs-CZ"/>
-        </w:rPr>
-      </w:pPr>
-      <w:bookmarkStart w:id="65" w:name="_Toc382491456"/>
-      <w:bookmarkStart w:id="66" w:name="_Toc382491520"/>
-      <w:r>
-        <w:rPr>
-          <w:lang w:val="cs-CZ"/>
-        </w:rPr>
-        <w:t>Analyzování nasnímaných dat.</w:t>
-      </w:r>
-      <w:bookmarkEnd w:id="65"/>
-      <w:bookmarkEnd w:id="66"/>
-    </w:p>
-    <w:p>
-      <w:pPr>
-        <w:pStyle w:val="Nadpis2"/>
-        <w:rPr>
-          <w:lang w:val="cs-CZ"/>
-        </w:rPr>
-      </w:pPr>
-      <w:bookmarkStart w:id="67" w:name="_Toc382491457"/>
-      <w:bookmarkStart w:id="68" w:name="_Toc382491521"/>
-      <w:r>
-        <w:rPr>
-          <w:lang w:val="cs-CZ"/>
-        </w:rPr>
-        <w:t>Vývoj skriptu.</w:t>
-      </w:r>
-      <w:bookmarkEnd w:id="67"/>
-      <w:bookmarkEnd w:id="68"/>
-    </w:p>
-    <w:p>
-      <w:pPr>
-        <w:rPr>
-          <w:lang w:val="cs-CZ"/>
-        </w:rPr>
-      </w:pPr>
-      <w:r>
-        <w:rPr>
-          <w:b/>
-          <w:lang w:val="cs-CZ"/>
-        </w:rPr>
-        <w:t xml:space="preserve">Výsledná část práce. </w:t>
-      </w:r>
-      <w:r>
-        <w:rPr>
-          <w:lang w:val="cs-CZ"/>
-        </w:rPr>
-        <w:t xml:space="preserve">Počátečním předpokladem je vytvoření jednoduchého skriptu ovladatelného přes příkazy nebo GUI. </w:t>
-      </w:r>
-      <w:r>
-        <w:rPr>
-          <w:lang w:val="cs-CZ"/>
-        </w:rPr>
-        <w:t xml:space="preserve">Pravděpodobně </w:t>
-      </w:r>
-      <w:r>
-        <w:rPr>
-          <w:lang w:val="cs-CZ"/>
-        </w:rPr>
-        <w:t>by měl</w:t>
-      </w:r>
-      <w:r>
-        <w:rPr>
-          <w:lang w:val="cs-CZ"/>
-        </w:rPr>
-        <w:t xml:space="preserve"> obsahovat část pro nasnímání údajů pro novou osobu</w:t>
-      </w:r>
-      <w:r>
-        <w:rPr>
-          <w:lang w:val="cs-CZ"/>
-        </w:rPr>
-        <w:t xml:space="preserve"> (může nastat situace, že tato část nebude nutná) </w:t>
-      </w:r>
-      <w:r>
-        <w:rPr>
-          <w:lang w:val="cs-CZ"/>
-        </w:rPr>
-        <w:t xml:space="preserve">a </w:t>
-      </w:r>
-      <w:r>
-        <w:rPr>
-          <w:lang w:val="cs-CZ"/>
-        </w:rPr>
-        <w:t xml:space="preserve">část pro </w:t>
-      </w:r>
-      <w:r>
-        <w:rPr>
-          <w:lang w:val="cs-CZ"/>
-        </w:rPr>
-        <w:t>samotný běh</w:t>
-      </w:r>
-      <w:r>
-        <w:rPr>
-          <w:lang w:val="cs-CZ"/>
-        </w:rPr>
-        <w:t xml:space="preserve"> analyzování dat</w:t>
-      </w:r>
-      <w:r>
-        <w:rPr>
-          <w:lang w:val="cs-CZ"/>
-        </w:rPr>
-        <w:t>, při kterém se budou vyhodnocovat EEG data</w:t>
-      </w:r>
-      <w:r>
-        <w:rPr>
-          <w:lang w:val="cs-CZ"/>
-        </w:rPr>
-        <w:t xml:space="preserve"> a dle nich provádět akce</w:t>
-      </w:r>
-      <w:r>
-        <w:rPr>
-          <w:lang w:val="cs-CZ"/>
-        </w:rPr>
-        <w:t xml:space="preserve">. Může se jednat například o ovládání přepínačů soustředěním, pohyb kurzoru, apod. (pouze ilustrační příklady). </w:t>
-      </w:r>
-    </w:p>
-    <w:p>
-      <w:pPr>
-        <w:pStyle w:val="Nadpis2"/>
-        <w:rPr>
-          <w:lang w:val="cs-CZ"/>
-        </w:rPr>
-      </w:pPr>
-      <w:bookmarkStart w:id="69" w:name="_Toc382491458"/>
-      <w:bookmarkStart w:id="70" w:name="_Toc382491522"/>
-      <w:r>
-        <w:rPr>
-          <w:lang w:val="cs-CZ"/>
-        </w:rPr>
-        <w:t>Testování v reálném čase.</w:t>
-      </w:r>
-      <w:bookmarkEnd w:id="69"/>
-      <w:bookmarkEnd w:id="70"/>
-      <w:r>
-        <w:rPr>
-          <w:lang w:val="cs-CZ"/>
-        </w:rPr>
-        <w:t xml:space="preserve"> </w:t>
-      </w:r>
-    </w:p>
-    <w:p>
-      <w:pPr>
-        <w:rPr>
-          <w:lang w:val="cs-CZ"/>
-        </w:rPr>
-      </w:pPr>
-      <w:r>
-        <w:rPr>
-          <w:lang w:val="cs-CZ"/>
-        </w:rPr>
-        <w:t xml:space="preserve">Testování a ladění vytvořeného skriptu. Hledání hranic FAR </w:t>
-      </w:r>
-      <w:r>
-        <w:rPr>
-          <w:lang w:val="cs-CZ"/>
-        </w:rPr>
-        <w:t>a FRR.</w:t>
-      </w:r>
-    </w:p>
-    <w:p>
-      <w:pPr>
-        <w:spacing w:line="240" w:lineRule="auto"/>
-        <w:rPr>
-          <w:lang w:val="cs-CZ"/>
-        </w:rPr>
-      </w:pPr>
-      <w:r>
-        <w:rPr>
-          <w:lang w:val="cs-CZ"/>
-        </w:rPr>
-        <w:br w:type="page"/>
-      </w:r>
-    </w:p>
-    <w:p>
-      <w:pPr>
-        <w:pStyle w:val="TOCEntry"/>
-        <w:rPr>
-          <w:lang w:val="cs-CZ"/>
-        </w:rPr>
-      </w:pPr>
-      <w:bookmarkStart w:id="71" w:name="_Toc439994696"/>
-      <w:bookmarkStart w:id="72" w:name="_Toc26969083"/>
-      <w:bookmarkEnd w:id="56"/>
       <w:r>
         <w:rPr>
           <w:lang w:val="cs-CZ"/>
@@ -4649,8 +4767,8 @@
         </w:rPr>
         <w:t xml:space="preserve"> A: </w:t>
       </w:r>
-      <w:bookmarkEnd w:id="71"/>
       <w:bookmarkEnd w:id="72"/>
+      <w:bookmarkEnd w:id="73"/>
       <w:r>
         <w:rPr>
           <w:lang w:val="cs-CZ"/>
@@ -4666,8 +4784,8 @@
           <w:lang w:val="cs-CZ"/>
         </w:rPr>
       </w:pPr>
-      <w:bookmarkStart w:id="73" w:name="_Toc439994697"/>
-      <w:bookmarkStart w:id="74" w:name="_Toc26969084"/>
+      <w:bookmarkStart w:id="74" w:name="_Toc439994697"/>
+      <w:bookmarkStart w:id="75" w:name="_Toc26969084"/>
       <w:r>
         <w:rPr>
           <w:b/>
@@ -4880,20 +4998,21 @@
           <w:lang w:val="cs-CZ"/>
         </w:rPr>
       </w:pPr>
-      <w:proofErr w:type="spellStart"/>
+      <w:proofErr w:type="gramStart"/>
       <w:r>
         <w:rPr>
           <w:b/>
-          <w:lang w:val="cs-CZ"/>
-        </w:rPr>
-        <w:t>Matlab</w:t>
-      </w:r>
-      <w:proofErr w:type="spellEnd"/>
-      <w:r>
-        <w:rPr>
-          <w:lang w:val="cs-CZ"/>
-        </w:rPr>
-        <w:t xml:space="preserve"> – software sloužící pro vědeckotechnické výpočty – v našem případě bude sloužit k analýze a vyhodnocování dat</w:t>
+        </w:rPr>
+        <w:t>MATLAB</w:t>
+      </w:r>
+      <w:r>
+        <w:t xml:space="preserve"> </w:t>
+      </w:r>
+      <w:r>
+        <w:rPr>
+          <w:lang w:val="cs-CZ"/>
+        </w:rPr>
+        <w:t>– software sloužící pro vědeckotechnické výpočty – v našem případě bude sloužit k analýze a vyhodnocování dat</w:t>
       </w:r>
       <w:r>
         <w:rPr>
@@ -4901,6 +5020,7 @@
         </w:rPr>
         <w:t>.</w:t>
       </w:r>
+      <w:proofErr w:type="gramEnd"/>
     </w:p>
     <w:p>
       <w:pPr>
@@ -5040,8 +5160,8 @@
         </w:rPr>
       </w:pPr>
     </w:p>
-    <w:bookmarkEnd w:id="73"/>
     <w:bookmarkEnd w:id="74"/>
+    <w:bookmarkEnd w:id="75"/>
     <w:p>
       <w:r>
         <w:rPr>
@@ -5314,7 +5434,7 @@
         <w:rPr>
           <w:rStyle w:val="Odkaznakoment"/>
         </w:rPr>
-        <w:commentReference w:id="75"/>
+        <w:commentReference w:id="76"/>
       </w:r>
       <w:r>
         <w:rPr>
@@ -5322,8 +5442,6 @@
         </w:rPr>
         <w:t>Matěj Kareš</w:t>
       </w:r>
-      <w:bookmarkStart w:id="76" w:name="_GoBack"/>
-      <w:bookmarkEnd w:id="76"/>
     </w:p>
     <w:p>
       <w:pPr>
@@ -5399,7 +5517,7 @@
 
 <file path=word/comments.xml><?xml version="1.0" encoding="utf-8"?>
 <w:comments xmlns:wpc="http://schemas.microsoft.com/office/word/2010/wordprocessingCanvas" xmlns:mc="http://schemas.openxmlformats.org/markup-compatibility/2006" xmlns:o="urn:schemas-microsoft-com:office:office" xmlns:r="http://schemas.openxmlformats.org/officeDocument/2006/relationships" xmlns:m="http://schemas.openxmlformats.org/officeDocument/2006/math" xmlns:v="urn:schemas-microsoft-com:vml" xmlns:wp14="http://schemas.microsoft.com/office/word/2010/wordprocessingDrawing" xmlns:wp="http://schemas.openxmlformats.org/drawingml/2006/wordprocessingDrawing" xmlns:w10="urn:schemas-microsoft-com:office:word" xmlns:w="http://schemas.openxmlformats.org/wordprocessingml/2006/main" xmlns:w14="http://schemas.microsoft.com/office/word/2010/wordml" xmlns:wpg="http://schemas.microsoft.com/office/word/2010/wordprocessingGroup" xmlns:wpi="http://schemas.microsoft.com/office/word/2010/wordprocessingInk" xmlns:wne="http://schemas.microsoft.com/office/word/2006/wordml" xmlns:wps="http://schemas.microsoft.com/office/word/2010/wordprocessingShape" mc:Ignorable="w14 wp14">
-  <w:comment w:id="1" w:author="Autor" w:initials="A">
+  <w:comment w:id="2" w:author="Autor" w:initials="A">
     <w:p>
       <w:pPr>
         <w:pStyle w:val="Textkomente"/>
@@ -5476,7 +5594,7 @@
       <w:proofErr w:type="spellEnd"/>
     </w:p>
   </w:comment>
-  <w:comment w:id="75" w:author="Autor" w:initials="A">
+  <w:comment w:id="76" w:author="Autor" w:initials="A">
     <w:p>
       <w:pPr>
         <w:pStyle w:val="Textkomente"/>
@@ -8408,7 +8526,7 @@
 </file>
 
 <file path=customXml/itemProps1.xml><?xml version="1.0" encoding="utf-8"?>
-<ds:datastoreItem xmlns:ds="http://schemas.openxmlformats.org/officeDocument/2006/customXml" ds:itemID="{EF39B834-217A-421C-8616-9D43AFB9C15E}">
+<ds:datastoreItem xmlns:ds="http://schemas.openxmlformats.org/officeDocument/2006/customXml" ds:itemID="{965474EA-ED96-45BE-B811-257E076564D6}">
   <ds:schemaRefs>
     <ds:schemaRef ds:uri="http://schemas.openxmlformats.org/officeDocument/2006/bibliography"/>
   </ds:schemaRefs>

</xml_diff>